<commit_message>
working on LSTM stuff
</commit_message>
<xml_diff>
--- a/Todo.docx
+++ b/Todo.docx
@@ -1,14 +1,25 @@
 
 <file path=word/document.xml><?xml version="1.0" encoding="utf-8"?>
-<w:document xmlns:wpc="http://schemas.microsoft.com/office/word/2010/wordprocessingCanvas" xmlns:cx="http://schemas.microsoft.com/office/drawing/2014/chartex" xmlns:cx1="http://schemas.microsoft.com/office/drawing/2015/9/8/chartex" xmlns:cx2="http://schemas.microsoft.com/office/drawing/2015/10/21/chartex" xmlns:cx3="http://schemas.microsoft.com/office/drawing/2016/5/9/chartex" xmlns:cx4="http://schemas.microsoft.com/office/drawing/2016/5/10/chartex" xmlns:cx5="http://schemas.microsoft.com/office/drawing/2016/5/11/chartex" xmlns:cx6="http://schemas.microsoft.com/office/drawing/2016/5/12/chartex" xmlns:cx7="http://schemas.microsoft.com/office/drawing/2016/5/13/chartex" xmlns:cx8="http://schemas.microsoft.com/office/drawing/2016/5/14/chartex" xmlns:mc="http://schemas.openxmlformats.org/markup-compatibility/2006" xmlns:aink="http://schemas.microsoft.com/office/drawing/2016/ink" xmlns:am3d="http://schemas.microsoft.com/office/drawing/2017/model3d" xmlns:o="urn:schemas-microsoft-com:office:office" xmlns:r="http://schemas.openxmlformats.org/officeDocument/2006/relationships" xmlns:m="http://schemas.openxmlformats.org/officeDocument/2006/math" xmlns:v="urn:schemas-microsoft-com:vml" xmlns:wp14="http://schemas.microsoft.com/office/word/2010/wordprocessingDrawing" xmlns:wp="http://schemas.openxmlformats.org/drawingml/2006/wordprocessingDrawing" xmlns:w10="urn:schemas-microsoft-com:office:word" xmlns:w="http://schemas.openxmlformats.org/wordprocessingml/2006/main" xmlns:w14="http://schemas.microsoft.com/office/word/2010/wordml" xmlns:w15="http://schemas.microsoft.com/office/word/2012/wordml" xmlns:w16cex="http://schemas.microsoft.com/office/word/2018/wordml/cex" xmlns:w16cid="http://schemas.microsoft.com/office/word/2016/wordml/cid" xmlns:w16="http://schemas.microsoft.com/office/word/2018/wordml" xmlns:w16sdtdh="http://schemas.microsoft.com/office/word/2020/wordml/sdtdatahash" xmlns:w16se="http://schemas.microsoft.com/office/word/2015/wordml/symex" xmlns:wpg="http://schemas.microsoft.com/office/word/2010/wordprocessingGroup" xmlns:wpi="http://schemas.microsoft.com/office/word/2010/wordprocessingInk" xmlns:wne="http://schemas.microsoft.com/office/word/2006/wordml" xmlns:wps="http://schemas.microsoft.com/office/word/2010/wordprocessingShape" mc:Ignorable="w14 w15 w16se w16cid w16 w16cex w16sdtdh wp14">
+<w:document xmlns:wpc="http://schemas.microsoft.com/office/word/2010/wordprocessingCanvas" xmlns:cx="http://schemas.microsoft.com/office/drawing/2014/chartex" xmlns:cx1="http://schemas.microsoft.com/office/drawing/2015/9/8/chartex" xmlns:cx2="http://schemas.microsoft.com/office/drawing/2015/10/21/chartex" xmlns:cx3="http://schemas.microsoft.com/office/drawing/2016/5/9/chartex" xmlns:cx4="http://schemas.microsoft.com/office/drawing/2016/5/10/chartex" xmlns:cx5="http://schemas.microsoft.com/office/drawing/2016/5/11/chartex" xmlns:cx6="http://schemas.microsoft.com/office/drawing/2016/5/12/chartex" xmlns:cx7="http://schemas.microsoft.com/office/drawing/2016/5/13/chartex" xmlns:cx8="http://schemas.microsoft.com/office/drawing/2016/5/14/chartex" xmlns:mc="http://schemas.openxmlformats.org/markup-compatibility/2006" xmlns:aink="http://schemas.microsoft.com/office/drawing/2016/ink" xmlns:am3d="http://schemas.microsoft.com/office/drawing/2017/model3d" xmlns:o="urn:schemas-microsoft-com:office:office" xmlns:r="http://schemas.openxmlformats.org/officeDocument/2006/relationships" xmlns:m="http://schemas.openxmlformats.org/officeDocument/2006/math" xmlns:v="urn:schemas-microsoft-com:vml" xmlns:wp14="http://schemas.microsoft.com/office/word/2010/wordprocessingDrawing" xmlns:wp="http://schemas.openxmlformats.org/drawingml/2006/wordprocessingDrawing" xmlns:w10="urn:schemas-microsoft-com:office:word" xmlns:w="http://schemas.openxmlformats.org/wordprocessingml/2006/main" xmlns:w14="http://schemas.microsoft.com/office/word/2010/wordml" xmlns:w15="http://schemas.microsoft.com/office/word/2012/wordml" xmlns:w16cex="http://schemas.microsoft.com/office/word/2018/wordml/cex" xmlns:w16cid="http://schemas.microsoft.com/office/word/2016/wordml/cid" xmlns:w16="http://schemas.microsoft.com/office/word/2018/wordml" xmlns:w16se="http://schemas.microsoft.com/office/word/2015/wordml/symex" xmlns:wpg="http://schemas.microsoft.com/office/word/2010/wordprocessingGroup" xmlns:wpi="http://schemas.microsoft.com/office/word/2010/wordprocessingInk" xmlns:wne="http://schemas.microsoft.com/office/word/2006/wordml" xmlns:wps="http://schemas.microsoft.com/office/word/2010/wordprocessingShape" mc:Ignorable="w14 w15 w16se w16cid w16 w16cex wp14">
   <w:body>
     <w:p>
-      <w:proofErr w:type="spellStart"/>
-      <w:r>
+      <w:pPr>
+        <w:rPr>
+          <w:lang w:val="nb-NO"/>
+        </w:rPr>
+      </w:pPr>
+      <w:proofErr w:type="spellStart"/>
+      <w:r>
+        <w:rPr>
+          <w:lang w:val="nb-NO"/>
+        </w:rPr>
         <w:t>Todo</w:t>
       </w:r>
       <w:proofErr w:type="spellEnd"/>
       <w:r>
+        <w:rPr>
+          <w:lang w:val="nb-NO"/>
+        </w:rPr>
         <w:t>:</w:t>
       </w:r>
     </w:p>
@@ -59,6 +70,7 @@
           <w:b/>
           <w:bCs/>
           <w:u w:val="single"/>
+          <w:lang w:val="nb-NO"/>
         </w:rPr>
       </w:pPr>
     </w:p>
@@ -68,6 +80,7 @@
           <w:b/>
           <w:bCs/>
           <w:u w:val="single"/>
+          <w:lang w:val="nb-NO"/>
         </w:rPr>
       </w:pPr>
       <w:r>
@@ -75,6 +88,7 @@
           <w:b/>
           <w:bCs/>
           <w:u w:val="single"/>
+          <w:lang w:val="nb-NO"/>
         </w:rPr>
         <w:t xml:space="preserve">Timer series </w:t>
       </w:r>
@@ -84,6 +98,7 @@
           <w:b/>
           <w:bCs/>
           <w:u w:val="single"/>
+          <w:lang w:val="nb-NO"/>
         </w:rPr>
         <w:t>p</w:t>
       </w:r>
@@ -92,6 +107,7 @@
           <w:b/>
           <w:bCs/>
           <w:u w:val="single"/>
+          <w:lang w:val="nb-NO"/>
         </w:rPr>
         <w:t>reprossesering</w:t>
       </w:r>
@@ -101,6 +117,7 @@
           <w:b/>
           <w:bCs/>
           <w:u w:val="single"/>
+          <w:lang w:val="nb-NO"/>
         </w:rPr>
         <w:t>:</w:t>
       </w:r>
@@ -134,7 +151,21 @@
         <w:rPr>
           <w:highlight w:val="yellow"/>
         </w:rPr>
-        <w:t xml:space="preserve"> på pris</w:t>
+        <w:t xml:space="preserve"> </w:t>
+      </w:r>
+      <w:proofErr w:type="spellStart"/>
+      <w:r>
+        <w:rPr>
+          <w:highlight w:val="yellow"/>
+        </w:rPr>
+        <w:t>på</w:t>
+      </w:r>
+      <w:proofErr w:type="spellEnd"/>
+      <w:r>
+        <w:rPr>
+          <w:highlight w:val="yellow"/>
+        </w:rPr>
+        <w:t xml:space="preserve"> pris</w:t>
       </w:r>
     </w:p>
     <w:p>
@@ -293,19 +324,11 @@
           <w:highlight w:val="yellow"/>
         </w:rPr>
       </w:pPr>
-      <w:proofErr w:type="gramStart"/>
-      <w:r>
-        <w:rPr>
-          <w:highlight w:val="yellow"/>
-        </w:rPr>
-        <w:t>Autocorrelation</w:t>
-      </w:r>
-      <w:proofErr w:type="gramEnd"/>
-      <w:r>
-        <w:rPr>
-          <w:highlight w:val="yellow"/>
-        </w:rPr>
-        <w:t xml:space="preserve"> analyse med pris</w:t>
+      <w:r>
+        <w:rPr>
+          <w:highlight w:val="yellow"/>
+        </w:rPr>
+        <w:t>Autocorrelation analyse med pris</w:t>
       </w:r>
     </w:p>
     <w:p>
@@ -318,31 +341,22 @@
         <w:rPr>
           <w:i/>
           <w:iCs/>
-          <w:lang w:val="nb-NO"/>
-        </w:rPr>
-      </w:pPr>
-      <w:r>
-        <w:rPr>
-          <w:i/>
-          <w:iCs/>
-          <w:lang w:val="nb-NO"/>
-        </w:rPr>
-        <w:t xml:space="preserve">Frekvensanalyse (fast </w:t>
-      </w:r>
-      <w:proofErr w:type="spellStart"/>
-      <w:r>
-        <w:rPr>
-          <w:i/>
-          <w:iCs/>
-          <w:lang w:val="nb-NO"/>
-        </w:rPr>
-        <w:t>fourier</w:t>
-      </w:r>
-      <w:proofErr w:type="spellEnd"/>
-      <w:r>
-        <w:rPr>
-          <w:i/>
-          <w:iCs/>
+          <w:highlight w:val="yellow"/>
+          <w:lang w:val="nb-NO"/>
+        </w:rPr>
+      </w:pPr>
+      <w:proofErr w:type="spellStart"/>
+      <w:r>
+        <w:rPr>
+          <w:highlight w:val="yellow"/>
+          <w:lang w:val="nb-NO"/>
+        </w:rPr>
+        <w:t>Features</w:t>
+      </w:r>
+      <w:proofErr w:type="spellEnd"/>
+      <w:r>
+        <w:rPr>
+          <w:highlight w:val="yellow"/>
           <w:lang w:val="nb-NO"/>
         </w:rPr>
         <w:t xml:space="preserve"> </w:t>
@@ -350,44 +364,187 @@
       <w:proofErr w:type="spellStart"/>
       <w:r>
         <w:rPr>
-          <w:i/>
-          <w:iCs/>
-          <w:lang w:val="nb-NO"/>
-        </w:rPr>
-        <w:t>transform</w:t>
-      </w:r>
-      <w:proofErr w:type="spellEnd"/>
-      <w:r>
-        <w:rPr>
-          <w:i/>
-          <w:iCs/>
-          <w:lang w:val="nb-NO"/>
-        </w:rPr>
-        <w:t xml:space="preserve"> på pris) finnes det frekvens </w:t>
-      </w:r>
-      <w:proofErr w:type="spellStart"/>
-      <w:r>
-        <w:rPr>
-          <w:i/>
-          <w:iCs/>
-          <w:lang w:val="nb-NO"/>
-        </w:rPr>
-        <w:t>singature</w:t>
-      </w:r>
-      <w:proofErr w:type="spellEnd"/>
-      <w:r>
-        <w:rPr>
-          <w:i/>
-          <w:iCs/>
-          <w:lang w:val="nb-NO"/>
-        </w:rPr>
-        <w:t xml:space="preserve"> komponenter vi kan bruke som </w:t>
-      </w:r>
-      <w:proofErr w:type="spellStart"/>
-      <w:r>
-        <w:rPr>
-          <w:i/>
-          <w:iCs/>
+          <w:highlight w:val="yellow"/>
+          <w:lang w:val="nb-NO"/>
+        </w:rPr>
+        <w:t>selection</w:t>
+      </w:r>
+      <w:proofErr w:type="spellEnd"/>
+      <w:r>
+        <w:rPr>
+          <w:highlight w:val="yellow"/>
+          <w:lang w:val="nb-NO"/>
+        </w:rPr>
+        <w:t xml:space="preserve"> / </w:t>
+      </w:r>
+      <w:proofErr w:type="spellStart"/>
+      <w:r>
+        <w:rPr>
+          <w:highlight w:val="yellow"/>
+          <w:lang w:val="nb-NO"/>
+        </w:rPr>
+        <w:t>feature</w:t>
+      </w:r>
+      <w:proofErr w:type="spellEnd"/>
+      <w:r>
+        <w:rPr>
+          <w:highlight w:val="yellow"/>
+          <w:lang w:val="nb-NO"/>
+        </w:rPr>
+        <w:t xml:space="preserve"> </w:t>
+      </w:r>
+      <w:proofErr w:type="spellStart"/>
+      <w:r>
+        <w:rPr>
+          <w:highlight w:val="yellow"/>
+          <w:lang w:val="nb-NO"/>
+        </w:rPr>
+        <w:t>extraction</w:t>
+      </w:r>
+      <w:proofErr w:type="spellEnd"/>
+      <w:r>
+        <w:rPr>
+          <w:highlight w:val="yellow"/>
+          <w:lang w:val="nb-NO"/>
+        </w:rPr>
+        <w:t>:</w:t>
+      </w:r>
+    </w:p>
+    <w:p>
+      <w:pPr>
+        <w:pStyle w:val="ListParagraph"/>
+        <w:numPr>
+          <w:ilvl w:val="1"/>
+          <w:numId w:val="1"/>
+        </w:numPr>
+        <w:rPr>
+          <w:i/>
+          <w:iCs/>
+          <w:highlight w:val="yellow"/>
+          <w:lang w:val="nb-NO"/>
+        </w:rPr>
+      </w:pPr>
+      <w:proofErr w:type="spellStart"/>
+      <w:r>
+        <w:rPr>
+          <w:highlight w:val="yellow"/>
+          <w:lang w:val="nb-NO"/>
+        </w:rPr>
+        <w:t>Correlation</w:t>
+      </w:r>
+      <w:proofErr w:type="spellEnd"/>
+      <w:r>
+        <w:rPr>
+          <w:highlight w:val="yellow"/>
+          <w:lang w:val="nb-NO"/>
+        </w:rPr>
+        <w:t xml:space="preserve"> mellom pris og delta(</w:t>
+      </w:r>
+      <w:proofErr w:type="spellStart"/>
+      <w:r>
+        <w:rPr>
+          <w:highlight w:val="yellow"/>
+          <w:lang w:val="nb-NO"/>
+        </w:rPr>
+        <w:t>gen.forecast</w:t>
+      </w:r>
+      <w:proofErr w:type="spellEnd"/>
+      <w:r>
+        <w:rPr>
+          <w:highlight w:val="yellow"/>
+          <w:lang w:val="nb-NO"/>
+        </w:rPr>
+        <w:t>-</w:t>
+      </w:r>
+      <w:r>
+        <w:rPr>
+          <w:highlight w:val="yellow"/>
+          <w:lang w:val="nb-NO"/>
+        </w:rPr>
+        <w:t xml:space="preserve"> </w:t>
+      </w:r>
+      <w:proofErr w:type="spellStart"/>
+      <w:r>
+        <w:rPr>
+          <w:highlight w:val="yellow"/>
+          <w:lang w:val="nb-NO"/>
+        </w:rPr>
+        <w:t>gen.actual</w:t>
+      </w:r>
+      <w:proofErr w:type="spellEnd"/>
+      <w:r>
+        <w:rPr>
+          <w:highlight w:val="yellow"/>
+          <w:lang w:val="nb-NO"/>
+        </w:rPr>
+        <w:t>) og delta(</w:t>
+      </w:r>
+      <w:proofErr w:type="spellStart"/>
+      <w:r>
+        <w:rPr>
+          <w:highlight w:val="yellow"/>
+          <w:lang w:val="nb-NO"/>
+        </w:rPr>
+        <w:t>load.forecast</w:t>
+      </w:r>
+      <w:proofErr w:type="spellEnd"/>
+      <w:r>
+        <w:rPr>
+          <w:highlight w:val="yellow"/>
+          <w:lang w:val="nb-NO"/>
+        </w:rPr>
+        <w:t>-</w:t>
+      </w:r>
+      <w:r>
+        <w:rPr>
+          <w:highlight w:val="yellow"/>
+          <w:lang w:val="nb-NO"/>
+        </w:rPr>
+        <w:t xml:space="preserve"> </w:t>
+      </w:r>
+      <w:proofErr w:type="spellStart"/>
+      <w:r>
+        <w:rPr>
+          <w:highlight w:val="yellow"/>
+          <w:lang w:val="nb-NO"/>
+        </w:rPr>
+        <w:t>load.actual</w:t>
+      </w:r>
+      <w:proofErr w:type="spellEnd"/>
+      <w:r>
+        <w:rPr>
+          <w:highlight w:val="yellow"/>
+          <w:lang w:val="nb-NO"/>
+        </w:rPr>
+        <w:t>)</w:t>
+      </w:r>
+      <w:r>
+        <w:rPr>
+          <w:highlight w:val="yellow"/>
+          <w:lang w:val="nb-NO"/>
+        </w:rPr>
+        <w:t xml:space="preserve"> </w:t>
+      </w:r>
+      <w:proofErr w:type="spellStart"/>
+      <w:r>
+        <w:rPr>
+          <w:highlight w:val="yellow"/>
+          <w:lang w:val="nb-NO"/>
+        </w:rPr>
+        <w:t>vs</w:t>
+      </w:r>
+      <w:proofErr w:type="spellEnd"/>
+      <w:r>
+        <w:rPr>
+          <w:highlight w:val="yellow"/>
+          <w:lang w:val="nb-NO"/>
+        </w:rPr>
+        <w:t xml:space="preserve"> uten delta. Er det bedre å bruke delta verdier istedenfor </w:t>
+      </w:r>
+      <w:proofErr w:type="spellStart"/>
+      <w:r>
+        <w:rPr>
+          <w:highlight w:val="yellow"/>
           <w:lang w:val="nb-NO"/>
         </w:rPr>
         <w:t>features</w:t>
@@ -395,11 +552,10 @@
       <w:proofErr w:type="spellEnd"/>
       <w:r>
         <w:rPr>
-          <w:i/>
-          <w:iCs/>
-          <w:lang w:val="nb-NO"/>
-        </w:rPr>
-        <w:t>?</w:t>
+          <w:highlight w:val="yellow"/>
+          <w:lang w:val="nb-NO"/>
+        </w:rPr>
+        <w:t xml:space="preserve"> direkte?</w:t>
       </w:r>
     </w:p>
     <w:p>
@@ -412,22 +568,22 @@
         <w:rPr>
           <w:i/>
           <w:iCs/>
-          <w:highlight w:val="yellow"/>
-          <w:lang w:val="nb-NO"/>
-        </w:rPr>
-      </w:pPr>
-      <w:proofErr w:type="spellStart"/>
-      <w:r>
-        <w:rPr>
-          <w:highlight w:val="yellow"/>
-          <w:lang w:val="nb-NO"/>
-        </w:rPr>
-        <w:t>Features</w:t>
-      </w:r>
-      <w:proofErr w:type="spellEnd"/>
-      <w:r>
-        <w:rPr>
-          <w:highlight w:val="yellow"/>
+          <w:highlight w:val="green"/>
+          <w:lang w:val="nb-NO"/>
+        </w:rPr>
+      </w:pPr>
+      <w:proofErr w:type="spellStart"/>
+      <w:r>
+        <w:rPr>
+          <w:highlight w:val="green"/>
+          <w:lang w:val="nb-NO"/>
+        </w:rPr>
+        <w:t>Create</w:t>
+      </w:r>
+      <w:proofErr w:type="spellEnd"/>
+      <w:r>
+        <w:rPr>
+          <w:highlight w:val="green"/>
           <w:lang w:val="nb-NO"/>
         </w:rPr>
         <w:t xml:space="preserve"> </w:t>
@@ -435,31 +591,15 @@
       <w:proofErr w:type="spellStart"/>
       <w:r>
         <w:rPr>
-          <w:highlight w:val="yellow"/>
-          <w:lang w:val="nb-NO"/>
-        </w:rPr>
-        <w:t>selection</w:t>
-      </w:r>
-      <w:proofErr w:type="spellEnd"/>
-      <w:r>
-        <w:rPr>
-          <w:highlight w:val="yellow"/>
-          <w:lang w:val="nb-NO"/>
-        </w:rPr>
-        <w:t xml:space="preserve"> / </w:t>
-      </w:r>
-      <w:proofErr w:type="spellStart"/>
-      <w:r>
-        <w:rPr>
-          <w:highlight w:val="yellow"/>
-          <w:lang w:val="nb-NO"/>
-        </w:rPr>
-        <w:t>feature</w:t>
-      </w:r>
-      <w:proofErr w:type="spellEnd"/>
-      <w:r>
-        <w:rPr>
-          <w:highlight w:val="yellow"/>
+          <w:highlight w:val="green"/>
+          <w:lang w:val="nb-NO"/>
+        </w:rPr>
+        <w:t>sliding</w:t>
+      </w:r>
+      <w:proofErr w:type="spellEnd"/>
+      <w:r>
+        <w:rPr>
+          <w:highlight w:val="green"/>
           <w:lang w:val="nb-NO"/>
         </w:rPr>
         <w:t xml:space="preserve"> </w:t>
@@ -467,147 +607,15 @@
       <w:proofErr w:type="spellStart"/>
       <w:r>
         <w:rPr>
-          <w:highlight w:val="yellow"/>
-          <w:lang w:val="nb-NO"/>
-        </w:rPr>
-        <w:t>extraction</w:t>
-      </w:r>
-      <w:proofErr w:type="spellEnd"/>
-      <w:r>
-        <w:rPr>
-          <w:highlight w:val="yellow"/>
-          <w:lang w:val="nb-NO"/>
-        </w:rPr>
-        <w:t>:</w:t>
-      </w:r>
-    </w:p>
-    <w:p>
-      <w:pPr>
-        <w:pStyle w:val="ListParagraph"/>
-        <w:numPr>
-          <w:ilvl w:val="1"/>
-          <w:numId w:val="1"/>
-        </w:numPr>
-        <w:rPr>
-          <w:i/>
-          <w:iCs/>
-          <w:highlight w:val="yellow"/>
-          <w:lang w:val="nb-NO"/>
-        </w:rPr>
-      </w:pPr>
-      <w:proofErr w:type="spellStart"/>
-      <w:r>
-        <w:rPr>
-          <w:highlight w:val="yellow"/>
-          <w:lang w:val="nb-NO"/>
-        </w:rPr>
-        <w:t>Correlation</w:t>
-      </w:r>
-      <w:proofErr w:type="spellEnd"/>
-      <w:r>
-        <w:rPr>
-          <w:highlight w:val="yellow"/>
-          <w:lang w:val="nb-NO"/>
-        </w:rPr>
-        <w:t xml:space="preserve"> mellom pris og </w:t>
-      </w:r>
-      <w:proofErr w:type="gramStart"/>
-      <w:r>
-        <w:rPr>
-          <w:highlight w:val="yellow"/>
-          <w:lang w:val="nb-NO"/>
-        </w:rPr>
-        <w:t>delta(</w:t>
-      </w:r>
-      <w:proofErr w:type="spellStart"/>
-      <w:proofErr w:type="gramEnd"/>
-      <w:r>
-        <w:rPr>
-          <w:highlight w:val="yellow"/>
-          <w:lang w:val="nb-NO"/>
-        </w:rPr>
-        <w:t>gen.actual</w:t>
-      </w:r>
-      <w:proofErr w:type="spellEnd"/>
-      <w:r>
-        <w:rPr>
-          <w:highlight w:val="yellow"/>
-          <w:lang w:val="nb-NO"/>
-        </w:rPr>
-        <w:t xml:space="preserve"> – </w:t>
-      </w:r>
-      <w:proofErr w:type="spellStart"/>
-      <w:r>
-        <w:rPr>
-          <w:highlight w:val="yellow"/>
-          <w:lang w:val="nb-NO"/>
-        </w:rPr>
-        <w:t>gen.forecast</w:t>
-      </w:r>
-      <w:proofErr w:type="spellEnd"/>
-      <w:r>
-        <w:rPr>
-          <w:highlight w:val="yellow"/>
-          <w:lang w:val="nb-NO"/>
-        </w:rPr>
-        <w:t xml:space="preserve">) og </w:t>
-      </w:r>
-      <w:r>
-        <w:rPr>
-          <w:highlight w:val="yellow"/>
-          <w:lang w:val="nb-NO"/>
-        </w:rPr>
-        <w:t>delta(</w:t>
-      </w:r>
-      <w:proofErr w:type="spellStart"/>
-      <w:r>
-        <w:rPr>
-          <w:highlight w:val="yellow"/>
-          <w:lang w:val="nb-NO"/>
-        </w:rPr>
-        <w:t>load</w:t>
-      </w:r>
-      <w:r>
-        <w:rPr>
-          <w:highlight w:val="yellow"/>
-          <w:lang w:val="nb-NO"/>
-        </w:rPr>
-        <w:t>.actual</w:t>
-      </w:r>
-      <w:proofErr w:type="spellEnd"/>
-      <w:r>
-        <w:rPr>
-          <w:highlight w:val="yellow"/>
-          <w:lang w:val="nb-NO"/>
-        </w:rPr>
-        <w:t xml:space="preserve"> – </w:t>
-      </w:r>
-      <w:proofErr w:type="spellStart"/>
-      <w:r>
-        <w:rPr>
-          <w:highlight w:val="yellow"/>
-          <w:lang w:val="nb-NO"/>
-        </w:rPr>
-        <w:t>load</w:t>
-      </w:r>
-      <w:r>
-        <w:rPr>
-          <w:highlight w:val="yellow"/>
-          <w:lang w:val="nb-NO"/>
-        </w:rPr>
-        <w:t>.forecast</w:t>
-      </w:r>
-      <w:proofErr w:type="spellEnd"/>
-      <w:r>
-        <w:rPr>
-          <w:highlight w:val="yellow"/>
-          <w:lang w:val="nb-NO"/>
-        </w:rPr>
-        <w:t>)</w:t>
-      </w:r>
-      <w:r>
-        <w:rPr>
-          <w:highlight w:val="yellow"/>
+          <w:highlight w:val="green"/>
+          <w:lang w:val="nb-NO"/>
+        </w:rPr>
+        <w:t>window</w:t>
+      </w:r>
+      <w:proofErr w:type="spellEnd"/>
+      <w:r>
+        <w:rPr>
+          <w:highlight w:val="green"/>
           <w:lang w:val="nb-NO"/>
         </w:rPr>
         <w:t xml:space="preserve"> </w:t>
@@ -615,46 +623,12 @@
       <w:proofErr w:type="spellStart"/>
       <w:r>
         <w:rPr>
-          <w:highlight w:val="yellow"/>
-          <w:lang w:val="nb-NO"/>
-        </w:rPr>
-        <w:t>vs</w:t>
-      </w:r>
-      <w:proofErr w:type="spellEnd"/>
-      <w:r>
-        <w:rPr>
-          <w:highlight w:val="yellow"/>
-          <w:lang w:val="nb-NO"/>
-        </w:rPr>
-        <w:t xml:space="preserve"> uten delta. Er det bedre å bruke delta verdier istedenfor </w:t>
-      </w:r>
-      <w:proofErr w:type="spellStart"/>
-      <w:r>
-        <w:rPr>
-          <w:highlight w:val="yellow"/>
-          <w:lang w:val="nb-NO"/>
-        </w:rPr>
-        <w:t>features</w:t>
-      </w:r>
-      <w:proofErr w:type="spellEnd"/>
-      <w:r>
-        <w:rPr>
-          <w:highlight w:val="yellow"/>
-          <w:lang w:val="nb-NO"/>
-        </w:rPr>
-        <w:t xml:space="preserve"> direkte?</w:t>
-      </w:r>
-    </w:p>
-    <w:p>
-      <w:pPr>
-        <w:pStyle w:val="ListParagraph"/>
-        <w:rPr>
-          <w:i/>
-          <w:iCs/>
-          <w:highlight w:val="yellow"/>
-          <w:lang w:val="nb-NO"/>
-        </w:rPr>
-      </w:pPr>
+          <w:highlight w:val="green"/>
+          <w:lang w:val="nb-NO"/>
+        </w:rPr>
+        <w:t>method</w:t>
+      </w:r>
+      <w:proofErr w:type="spellEnd"/>
     </w:p>
     <w:p>
       <w:pPr>
@@ -771,14 +745,348 @@
     <w:p>
       <w:pPr>
         <w:pStyle w:val="ListParagraph"/>
-        <w:ind w:left="360"/>
-        <w:rPr>
-          <w:i/>
-          <w:iCs/>
-          <w:highlight w:val="yellow"/>
-          <w:lang w:val="nb-NO"/>
-        </w:rPr>
-      </w:pPr>
+        <w:numPr>
+          <w:ilvl w:val="0"/>
+          <w:numId w:val="1"/>
+        </w:numPr>
+        <w:rPr>
+          <w:i/>
+          <w:iCs/>
+          <w:lang w:val="nb-NO"/>
+        </w:rPr>
+      </w:pPr>
+      <w:r>
+        <w:rPr>
+          <w:i/>
+          <w:iCs/>
+          <w:lang w:val="nb-NO"/>
+        </w:rPr>
+        <w:t xml:space="preserve">Frekvensanalyse (fast </w:t>
+      </w:r>
+      <w:proofErr w:type="spellStart"/>
+      <w:r>
+        <w:rPr>
+          <w:i/>
+          <w:iCs/>
+          <w:lang w:val="nb-NO"/>
+        </w:rPr>
+        <w:t>fourier</w:t>
+      </w:r>
+      <w:proofErr w:type="spellEnd"/>
+      <w:r>
+        <w:rPr>
+          <w:i/>
+          <w:iCs/>
+          <w:lang w:val="nb-NO"/>
+        </w:rPr>
+        <w:t xml:space="preserve"> </w:t>
+      </w:r>
+      <w:proofErr w:type="spellStart"/>
+      <w:r>
+        <w:rPr>
+          <w:i/>
+          <w:iCs/>
+          <w:lang w:val="nb-NO"/>
+        </w:rPr>
+        <w:t>transform</w:t>
+      </w:r>
+      <w:proofErr w:type="spellEnd"/>
+      <w:r>
+        <w:rPr>
+          <w:i/>
+          <w:iCs/>
+          <w:lang w:val="nb-NO"/>
+        </w:rPr>
+        <w:t xml:space="preserve"> på pris) finnes det frekvens </w:t>
+      </w:r>
+      <w:proofErr w:type="spellStart"/>
+      <w:r>
+        <w:rPr>
+          <w:i/>
+          <w:iCs/>
+          <w:lang w:val="nb-NO"/>
+        </w:rPr>
+        <w:t>singature</w:t>
+      </w:r>
+      <w:proofErr w:type="spellEnd"/>
+      <w:r>
+        <w:rPr>
+          <w:i/>
+          <w:iCs/>
+          <w:lang w:val="nb-NO"/>
+        </w:rPr>
+        <w:t xml:space="preserve"> komponenter vi kan bruke som </w:t>
+      </w:r>
+      <w:proofErr w:type="spellStart"/>
+      <w:r>
+        <w:rPr>
+          <w:i/>
+          <w:iCs/>
+          <w:lang w:val="nb-NO"/>
+        </w:rPr>
+        <w:t>features</w:t>
+      </w:r>
+      <w:proofErr w:type="spellEnd"/>
+      <w:r>
+        <w:rPr>
+          <w:i/>
+          <w:iCs/>
+          <w:lang w:val="nb-NO"/>
+        </w:rPr>
+        <w:t>?</w:t>
+      </w:r>
+    </w:p>
+    <w:p>
+      <w:pPr>
+        <w:rPr>
+          <w:b/>
+          <w:bCs/>
+          <w:u w:val="single"/>
+          <w:lang w:val="nb-NO"/>
+        </w:rPr>
+      </w:pPr>
+    </w:p>
+    <w:p>
+      <w:pPr>
+        <w:rPr>
+          <w:b/>
+          <w:bCs/>
+          <w:u w:val="single"/>
+          <w:lang w:val="nb-NO"/>
+        </w:rPr>
+      </w:pPr>
+    </w:p>
+    <w:p>
+      <w:pPr>
+        <w:rPr>
+          <w:b/>
+          <w:bCs/>
+          <w:u w:val="single"/>
+          <w:lang w:val="nb-NO"/>
+        </w:rPr>
+      </w:pPr>
+      <w:r>
+        <w:rPr>
+          <w:b/>
+          <w:bCs/>
+          <w:u w:val="single"/>
+          <w:lang w:val="nb-NO"/>
+        </w:rPr>
+        <w:t>Data:</w:t>
+      </w:r>
+    </w:p>
+    <w:p>
+      <w:pPr>
+        <w:rPr>
+          <w:b/>
+          <w:bCs/>
+          <w:lang w:val="nb-NO"/>
+        </w:rPr>
+      </w:pPr>
+      <w:proofErr w:type="spellStart"/>
+      <w:r>
+        <w:rPr>
+          <w:b/>
+          <w:bCs/>
+          <w:lang w:val="nb-NO"/>
+        </w:rPr>
+        <w:t>SeqToVec</w:t>
+      </w:r>
+      <w:proofErr w:type="spellEnd"/>
+      <w:r>
+        <w:rPr>
+          <w:b/>
+          <w:bCs/>
+          <w:lang w:val="nb-NO"/>
+        </w:rPr>
+        <w:t xml:space="preserve"> </w:t>
+      </w:r>
+      <w:proofErr w:type="spellStart"/>
+      <w:r>
+        <w:rPr>
+          <w:b/>
+          <w:bCs/>
+          <w:lang w:val="nb-NO"/>
+        </w:rPr>
+        <w:t>medel</w:t>
+      </w:r>
+      <w:proofErr w:type="spellEnd"/>
+      <w:r>
+        <w:rPr>
+          <w:b/>
+          <w:bCs/>
+          <w:lang w:val="nb-NO"/>
+        </w:rPr>
+        <w:t xml:space="preserve"> and </w:t>
+      </w:r>
+      <w:r>
+        <w:rPr>
+          <w:b/>
+          <w:bCs/>
+          <w:lang w:val="nb-NO"/>
+        </w:rPr>
+        <w:t>problem:</w:t>
+      </w:r>
+    </w:p>
+    <w:p>
+      <w:pPr>
+        <w:pStyle w:val="ListParagraph"/>
+        <w:numPr>
+          <w:ilvl w:val="0"/>
+          <w:numId w:val="2"/>
+        </w:numPr>
+        <w:rPr>
+          <w:lang w:val="nb-NO"/>
+        </w:rPr>
+      </w:pPr>
+      <w:r>
+        <w:rPr>
+          <w:lang w:val="nb-NO"/>
+        </w:rPr>
+        <w:t>Lag = 48, 72?</w:t>
+      </w:r>
+    </w:p>
+    <w:p>
+      <w:pPr>
+        <w:pStyle w:val="ListParagraph"/>
+        <w:numPr>
+          <w:ilvl w:val="0"/>
+          <w:numId w:val="2"/>
+        </w:numPr>
+        <w:rPr>
+          <w:lang w:val="nb-NO"/>
+        </w:rPr>
+      </w:pPr>
+      <w:r>
+        <w:rPr>
+          <w:lang w:val="nb-NO"/>
+        </w:rPr>
+        <w:t xml:space="preserve">Target time </w:t>
+      </w:r>
+      <w:proofErr w:type="spellStart"/>
+      <w:r>
+        <w:rPr>
+          <w:lang w:val="nb-NO"/>
+        </w:rPr>
+        <w:t>shift</w:t>
+      </w:r>
+      <w:proofErr w:type="spellEnd"/>
+      <w:r>
+        <w:rPr>
+          <w:lang w:val="nb-NO"/>
+        </w:rPr>
+        <w:t xml:space="preserve"> = -1</w:t>
+      </w:r>
+    </w:p>
+    <w:p>
+      <w:pPr>
+        <w:pStyle w:val="ListParagraph"/>
+        <w:numPr>
+          <w:ilvl w:val="0"/>
+          <w:numId w:val="2"/>
+        </w:numPr>
+        <w:rPr>
+          <w:lang w:val="nb-NO"/>
+        </w:rPr>
+      </w:pPr>
+      <w:proofErr w:type="spellStart"/>
+      <w:r>
+        <w:rPr>
+          <w:lang w:val="nb-NO"/>
+        </w:rPr>
+        <w:t>Horizon</w:t>
+      </w:r>
+      <w:proofErr w:type="spellEnd"/>
+      <w:r>
+        <w:rPr>
+          <w:lang w:val="nb-NO"/>
+        </w:rPr>
+        <w:t xml:space="preserve"> = neste time, (</w:t>
+      </w:r>
+      <w:proofErr w:type="spellStart"/>
+      <w:r>
+        <w:rPr>
+          <w:lang w:val="nb-NO"/>
+        </w:rPr>
+        <w:t>evt</w:t>
+      </w:r>
+      <w:proofErr w:type="spellEnd"/>
+      <w:r>
+        <w:rPr>
+          <w:lang w:val="nb-NO"/>
+        </w:rPr>
+        <w:t xml:space="preserve"> noe mer).  </w:t>
+      </w:r>
+    </w:p>
+    <w:p>
+      <w:pPr>
+        <w:rPr>
+          <w:b/>
+          <w:bCs/>
+          <w:u w:val="single"/>
+          <w:lang w:val="nb-NO"/>
+        </w:rPr>
+      </w:pPr>
+    </w:p>
+    <w:p>
+      <w:pPr>
+        <w:rPr>
+          <w:b/>
+          <w:bCs/>
+          <w:u w:val="single"/>
+          <w:lang w:val="nb-NO"/>
+        </w:rPr>
+      </w:pPr>
+    </w:p>
+    <w:p>
+      <w:pPr>
+        <w:rPr>
+          <w:b/>
+          <w:bCs/>
+          <w:u w:val="single"/>
+          <w:lang w:val="nb-NO"/>
+        </w:rPr>
+      </w:pPr>
+    </w:p>
+    <w:p>
+      <w:pPr>
+        <w:rPr>
+          <w:b/>
+          <w:bCs/>
+          <w:u w:val="single"/>
+        </w:rPr>
+      </w:pPr>
+      <w:r>
+        <w:rPr>
+          <w:b/>
+          <w:bCs/>
+          <w:u w:val="single"/>
+        </w:rPr>
+        <w:t>LSTM with s</w:t>
+      </w:r>
+      <w:r>
+        <w:rPr>
+          <w:b/>
+          <w:bCs/>
+          <w:u w:val="single"/>
+        </w:rPr>
+        <w:t>liding window:</w:t>
+      </w:r>
+    </w:p>
+    <w:p>
+      <w:pPr>
+        <w:rPr>
+          <w:b/>
+          <w:bCs/>
+        </w:rPr>
+      </w:pPr>
+      <w:r>
+        <w:rPr>
+          <w:b/>
+          <w:bCs/>
+        </w:rPr>
+        <w:t>Sliding window kun pris:</w:t>
+      </w:r>
     </w:p>
     <w:p>
       <w:pPr>
@@ -788,24 +1096,25 @@
           <w:numId w:val="1"/>
         </w:numPr>
         <w:rPr>
-          <w:i/>
-          <w:iCs/>
-          <w:highlight w:val="green"/>
-          <w:lang w:val="nb-NO"/>
-        </w:rPr>
-      </w:pPr>
-      <w:proofErr w:type="spellStart"/>
-      <w:r>
-        <w:rPr>
-          <w:highlight w:val="green"/>
-          <w:lang w:val="nb-NO"/>
-        </w:rPr>
-        <w:t>Create</w:t>
-      </w:r>
-      <w:proofErr w:type="spellEnd"/>
-      <w:r>
-        <w:rPr>
-          <w:highlight w:val="green"/>
+          <w:lang w:val="nb-NO"/>
+        </w:rPr>
+      </w:pPr>
+      <w:r>
+        <w:rPr>
+          <w:lang w:val="nb-NO"/>
+        </w:rPr>
+        <w:t xml:space="preserve">LSTM med </w:t>
+      </w:r>
+      <w:proofErr w:type="spellStart"/>
+      <w:r>
+        <w:rPr>
+          <w:lang w:val="nb-NO"/>
+        </w:rPr>
+        <w:t>sliding</w:t>
+      </w:r>
+      <w:proofErr w:type="spellEnd"/>
+      <w:r>
+        <w:rPr>
           <w:lang w:val="nb-NO"/>
         </w:rPr>
         <w:t xml:space="preserve"> </w:t>
@@ -813,103 +1122,16 @@
       <w:proofErr w:type="spellStart"/>
       <w:r>
         <w:rPr>
-          <w:highlight w:val="green"/>
-          <w:lang w:val="nb-NO"/>
-        </w:rPr>
-        <w:t>sliding</w:t>
-      </w:r>
-      <w:proofErr w:type="spellEnd"/>
-      <w:r>
-        <w:rPr>
-          <w:highlight w:val="green"/>
+          <w:lang w:val="nb-NO"/>
+        </w:rPr>
+        <w:t>window</w:t>
+      </w:r>
+      <w:proofErr w:type="spellEnd"/>
+      <w:r>
+        <w:rPr>
           <w:lang w:val="nb-NO"/>
         </w:rPr>
         <w:t xml:space="preserve"> </w:t>
-      </w:r>
-      <w:proofErr w:type="spellStart"/>
-      <w:r>
-        <w:rPr>
-          <w:highlight w:val="green"/>
-          <w:lang w:val="nb-NO"/>
-        </w:rPr>
-        <w:t>window</w:t>
-      </w:r>
-      <w:proofErr w:type="spellEnd"/>
-      <w:r>
-        <w:rPr>
-          <w:highlight w:val="green"/>
-          <w:lang w:val="nb-NO"/>
-        </w:rPr>
-        <w:t xml:space="preserve"> </w:t>
-      </w:r>
-      <w:proofErr w:type="spellStart"/>
-      <w:r>
-        <w:rPr>
-          <w:highlight w:val="green"/>
-          <w:lang w:val="nb-NO"/>
-        </w:rPr>
-        <w:t>method</w:t>
-      </w:r>
-      <w:proofErr w:type="spellEnd"/>
-    </w:p>
-    <w:p>
-      <w:pPr>
-        <w:rPr>
-          <w:b/>
-          <w:bCs/>
-          <w:u w:val="single"/>
-          <w:lang w:val="nb-NO"/>
-        </w:rPr>
-      </w:pPr>
-    </w:p>
-    <w:p>
-      <w:pPr>
-        <w:rPr>
-          <w:b/>
-          <w:bCs/>
-          <w:u w:val="single"/>
-          <w:lang w:val="nb-NO"/>
-        </w:rPr>
-      </w:pPr>
-    </w:p>
-    <w:p>
-      <w:pPr>
-        <w:rPr>
-          <w:b/>
-          <w:bCs/>
-          <w:u w:val="single"/>
-        </w:rPr>
-      </w:pPr>
-      <w:r>
-        <w:rPr>
-          <w:b/>
-          <w:bCs/>
-          <w:u w:val="single"/>
-        </w:rPr>
-        <w:t>LSTM with s</w:t>
-      </w:r>
-      <w:r>
-        <w:rPr>
-          <w:b/>
-          <w:bCs/>
-          <w:u w:val="single"/>
-        </w:rPr>
-        <w:t>liding window:</w:t>
-      </w:r>
-    </w:p>
-    <w:p>
-      <w:pPr>
-        <w:rPr>
-          <w:b/>
-          <w:bCs/>
-        </w:rPr>
-      </w:pPr>
-      <w:r>
-        <w:rPr>
-          <w:b/>
-          <w:bCs/>
-        </w:rPr>
-        <w:t>Sliding window kun pris:</w:t>
       </w:r>
     </w:p>
     <w:p>
@@ -919,52 +1141,6 @@
           <w:ilvl w:val="0"/>
           <w:numId w:val="1"/>
         </w:numPr>
-        <w:rPr>
-          <w:lang w:val="nb-NO"/>
-        </w:rPr>
-      </w:pPr>
-      <w:r>
-        <w:rPr>
-          <w:lang w:val="nb-NO"/>
-        </w:rPr>
-        <w:t xml:space="preserve">LSTM med </w:t>
-      </w:r>
-      <w:proofErr w:type="spellStart"/>
-      <w:r>
-        <w:rPr>
-          <w:lang w:val="nb-NO"/>
-        </w:rPr>
-        <w:t>sliding</w:t>
-      </w:r>
-      <w:proofErr w:type="spellEnd"/>
-      <w:r>
-        <w:rPr>
-          <w:lang w:val="nb-NO"/>
-        </w:rPr>
-        <w:t xml:space="preserve"> </w:t>
-      </w:r>
-      <w:proofErr w:type="spellStart"/>
-      <w:r>
-        <w:rPr>
-          <w:lang w:val="nb-NO"/>
-        </w:rPr>
-        <w:t>window</w:t>
-      </w:r>
-      <w:proofErr w:type="spellEnd"/>
-      <w:r>
-        <w:rPr>
-          <w:lang w:val="nb-NO"/>
-        </w:rPr>
-        <w:t xml:space="preserve"> </w:t>
-      </w:r>
-    </w:p>
-    <w:p>
-      <w:pPr>
-        <w:pStyle w:val="ListParagraph"/>
-        <w:numPr>
-          <w:ilvl w:val="0"/>
-          <w:numId w:val="1"/>
-        </w:numPr>
       </w:pPr>
       <w:r>
         <w:t>Results</w:t>
@@ -986,29 +1162,14 @@
           <w:b/>
           <w:bCs/>
         </w:rPr>
-        <w:t>Sliding window pris</w:t>
-      </w:r>
-      <w:r>
-        <w:rPr>
-          <w:b/>
-          <w:bCs/>
-        </w:rPr>
-        <w:t>, generation, load</w:t>
-      </w:r>
-      <w:r>
-        <w:rPr>
-          <w:b/>
-          <w:bCs/>
-        </w:rPr>
-        <w:t xml:space="preserve">, </w:t>
-      </w:r>
-      <w:proofErr w:type="gramStart"/>
-      <w:r>
-        <w:rPr>
-          <w:b/>
-          <w:bCs/>
-        </w:rPr>
-        <w:t>NVE?</w:t>
+        <w:t>Sliding window pris, generation, load</w:t>
+      </w:r>
+      <w:r>
+        <w:rPr>
+          <w:b/>
+          <w:bCs/>
+        </w:rPr>
+        <w:t>, NVE?</w:t>
       </w:r>
       <w:r>
         <w:rPr>
@@ -1017,7 +1178,6 @@
         </w:rPr>
         <w:t>:</w:t>
       </w:r>
-      <w:proofErr w:type="gramEnd"/>
     </w:p>
     <w:p>
       <w:pPr>
@@ -1210,8 +1370,121 @@
 </file>
 
 <file path=word/numbering.xml><?xml version="1.0" encoding="utf-8"?>
-<w:numbering xmlns:wpc="http://schemas.microsoft.com/office/word/2010/wordprocessingCanvas" xmlns:cx="http://schemas.microsoft.com/office/drawing/2014/chartex" xmlns:cx1="http://schemas.microsoft.com/office/drawing/2015/9/8/chartex" xmlns:cx2="http://schemas.microsoft.com/office/drawing/2015/10/21/chartex" xmlns:cx3="http://schemas.microsoft.com/office/drawing/2016/5/9/chartex" xmlns:cx4="http://schemas.microsoft.com/office/drawing/2016/5/10/chartex" xmlns:cx5="http://schemas.microsoft.com/office/drawing/2016/5/11/chartex" xmlns:cx6="http://schemas.microsoft.com/office/drawing/2016/5/12/chartex" xmlns:cx7="http://schemas.microsoft.com/office/drawing/2016/5/13/chartex" xmlns:cx8="http://schemas.microsoft.com/office/drawing/2016/5/14/chartex" xmlns:mc="http://schemas.openxmlformats.org/markup-compatibility/2006" xmlns:aink="http://schemas.microsoft.com/office/drawing/2016/ink" xmlns:am3d="http://schemas.microsoft.com/office/drawing/2017/model3d" xmlns:o="urn:schemas-microsoft-com:office:office" xmlns:r="http://schemas.openxmlformats.org/officeDocument/2006/relationships" xmlns:m="http://schemas.openxmlformats.org/officeDocument/2006/math" xmlns:v="urn:schemas-microsoft-com:vml" xmlns:wp14="http://schemas.microsoft.com/office/word/2010/wordprocessingDrawing" xmlns:wp="http://schemas.openxmlformats.org/drawingml/2006/wordprocessingDrawing" xmlns:w10="urn:schemas-microsoft-com:office:word" xmlns:w="http://schemas.openxmlformats.org/wordprocessingml/2006/main" xmlns:w14="http://schemas.microsoft.com/office/word/2010/wordml" xmlns:w15="http://schemas.microsoft.com/office/word/2012/wordml" xmlns:w16cex="http://schemas.microsoft.com/office/word/2018/wordml/cex" xmlns:w16cid="http://schemas.microsoft.com/office/word/2016/wordml/cid" xmlns:w16="http://schemas.microsoft.com/office/word/2018/wordml" xmlns:w16sdtdh="http://schemas.microsoft.com/office/word/2020/wordml/sdtdatahash" xmlns:w16se="http://schemas.microsoft.com/office/word/2015/wordml/symex" xmlns:wpg="http://schemas.microsoft.com/office/word/2010/wordprocessingGroup" xmlns:wpi="http://schemas.microsoft.com/office/word/2010/wordprocessingInk" xmlns:wne="http://schemas.microsoft.com/office/word/2006/wordml" xmlns:wps="http://schemas.microsoft.com/office/word/2010/wordprocessingShape" mc:Ignorable="w14 w15 w16se w16cid w16 w16cex w16sdtdh wp14">
+<w:numbering xmlns:wpc="http://schemas.microsoft.com/office/word/2010/wordprocessingCanvas" xmlns:cx="http://schemas.microsoft.com/office/drawing/2014/chartex" xmlns:cx1="http://schemas.microsoft.com/office/drawing/2015/9/8/chartex" xmlns:cx2="http://schemas.microsoft.com/office/drawing/2015/10/21/chartex" xmlns:cx3="http://schemas.microsoft.com/office/drawing/2016/5/9/chartex" xmlns:cx4="http://schemas.microsoft.com/office/drawing/2016/5/10/chartex" xmlns:cx5="http://schemas.microsoft.com/office/drawing/2016/5/11/chartex" xmlns:cx6="http://schemas.microsoft.com/office/drawing/2016/5/12/chartex" xmlns:cx7="http://schemas.microsoft.com/office/drawing/2016/5/13/chartex" xmlns:cx8="http://schemas.microsoft.com/office/drawing/2016/5/14/chartex" xmlns:mc="http://schemas.openxmlformats.org/markup-compatibility/2006" xmlns:aink="http://schemas.microsoft.com/office/drawing/2016/ink" xmlns:am3d="http://schemas.microsoft.com/office/drawing/2017/model3d" xmlns:o="urn:schemas-microsoft-com:office:office" xmlns:r="http://schemas.openxmlformats.org/officeDocument/2006/relationships" xmlns:m="http://schemas.openxmlformats.org/officeDocument/2006/math" xmlns:v="urn:schemas-microsoft-com:vml" xmlns:wp14="http://schemas.microsoft.com/office/word/2010/wordprocessingDrawing" xmlns:wp="http://schemas.openxmlformats.org/drawingml/2006/wordprocessingDrawing" xmlns:w10="urn:schemas-microsoft-com:office:word" xmlns:w="http://schemas.openxmlformats.org/wordprocessingml/2006/main" xmlns:w14="http://schemas.microsoft.com/office/word/2010/wordml" xmlns:w15="http://schemas.microsoft.com/office/word/2012/wordml" xmlns:w16cex="http://schemas.microsoft.com/office/word/2018/wordml/cex" xmlns:w16cid="http://schemas.microsoft.com/office/word/2016/wordml/cid" xmlns:w16="http://schemas.microsoft.com/office/word/2018/wordml" xmlns:w16se="http://schemas.microsoft.com/office/word/2015/wordml/symex" xmlns:wpg="http://schemas.microsoft.com/office/word/2010/wordprocessingGroup" xmlns:wpi="http://schemas.microsoft.com/office/word/2010/wordprocessingInk" xmlns:wne="http://schemas.microsoft.com/office/word/2006/wordml" xmlns:wps="http://schemas.microsoft.com/office/word/2010/wordprocessingShape" mc:Ignorable="w14 w15 w16se w16cid w16 w16cex wp14">
   <w:abstractNum w:abstractNumId="0" w15:restartNumberingAfterBreak="0">
+    <w:nsid w:val="29112E2E"/>
+    <w:multiLevelType w:val="hybridMultilevel"/>
+    <w:tmpl w:val="2FAAEB76"/>
+    <w:lvl w:ilvl="0" w:tplc="04140001">
+      <w:start w:val="1"/>
+      <w:numFmt w:val="bullet"/>
+      <w:lvlText w:val=""/>
+      <w:lvlJc w:val="left"/>
+      <w:pPr>
+        <w:ind w:left="720" w:hanging="360"/>
+      </w:pPr>
+      <w:rPr>
+        <w:rFonts w:ascii="Symbol" w:hAnsi="Symbol" w:hint="default"/>
+      </w:rPr>
+    </w:lvl>
+    <w:lvl w:ilvl="1" w:tplc="04140003" w:tentative="1">
+      <w:start w:val="1"/>
+      <w:numFmt w:val="bullet"/>
+      <w:lvlText w:val="o"/>
+      <w:lvlJc w:val="left"/>
+      <w:pPr>
+        <w:ind w:left="1440" w:hanging="360"/>
+      </w:pPr>
+      <w:rPr>
+        <w:rFonts w:ascii="Courier New" w:hAnsi="Courier New" w:cs="Courier New" w:hint="default"/>
+      </w:rPr>
+    </w:lvl>
+    <w:lvl w:ilvl="2" w:tplc="04140005" w:tentative="1">
+      <w:start w:val="1"/>
+      <w:numFmt w:val="bullet"/>
+      <w:lvlText w:val=""/>
+      <w:lvlJc w:val="left"/>
+      <w:pPr>
+        <w:ind w:left="2160" w:hanging="360"/>
+      </w:pPr>
+      <w:rPr>
+        <w:rFonts w:ascii="Wingdings" w:hAnsi="Wingdings" w:hint="default"/>
+      </w:rPr>
+    </w:lvl>
+    <w:lvl w:ilvl="3" w:tplc="04140001" w:tentative="1">
+      <w:start w:val="1"/>
+      <w:numFmt w:val="bullet"/>
+      <w:lvlText w:val=""/>
+      <w:lvlJc w:val="left"/>
+      <w:pPr>
+        <w:ind w:left="2880" w:hanging="360"/>
+      </w:pPr>
+      <w:rPr>
+        <w:rFonts w:ascii="Symbol" w:hAnsi="Symbol" w:hint="default"/>
+      </w:rPr>
+    </w:lvl>
+    <w:lvl w:ilvl="4" w:tplc="04140003" w:tentative="1">
+      <w:start w:val="1"/>
+      <w:numFmt w:val="bullet"/>
+      <w:lvlText w:val="o"/>
+      <w:lvlJc w:val="left"/>
+      <w:pPr>
+        <w:ind w:left="3600" w:hanging="360"/>
+      </w:pPr>
+      <w:rPr>
+        <w:rFonts w:ascii="Courier New" w:hAnsi="Courier New" w:cs="Courier New" w:hint="default"/>
+      </w:rPr>
+    </w:lvl>
+    <w:lvl w:ilvl="5" w:tplc="04140005" w:tentative="1">
+      <w:start w:val="1"/>
+      <w:numFmt w:val="bullet"/>
+      <w:lvlText w:val=""/>
+      <w:lvlJc w:val="left"/>
+      <w:pPr>
+        <w:ind w:left="4320" w:hanging="360"/>
+      </w:pPr>
+      <w:rPr>
+        <w:rFonts w:ascii="Wingdings" w:hAnsi="Wingdings" w:hint="default"/>
+      </w:rPr>
+    </w:lvl>
+    <w:lvl w:ilvl="6" w:tplc="04140001" w:tentative="1">
+      <w:start w:val="1"/>
+      <w:numFmt w:val="bullet"/>
+      <w:lvlText w:val=""/>
+      <w:lvlJc w:val="left"/>
+      <w:pPr>
+        <w:ind w:left="5040" w:hanging="360"/>
+      </w:pPr>
+      <w:rPr>
+        <w:rFonts w:ascii="Symbol" w:hAnsi="Symbol" w:hint="default"/>
+      </w:rPr>
+    </w:lvl>
+    <w:lvl w:ilvl="7" w:tplc="04140003" w:tentative="1">
+      <w:start w:val="1"/>
+      <w:numFmt w:val="bullet"/>
+      <w:lvlText w:val="o"/>
+      <w:lvlJc w:val="left"/>
+      <w:pPr>
+        <w:ind w:left="5760" w:hanging="360"/>
+      </w:pPr>
+      <w:rPr>
+        <w:rFonts w:ascii="Courier New" w:hAnsi="Courier New" w:cs="Courier New" w:hint="default"/>
+      </w:rPr>
+    </w:lvl>
+    <w:lvl w:ilvl="8" w:tplc="04140005" w:tentative="1">
+      <w:start w:val="1"/>
+      <w:numFmt w:val="bullet"/>
+      <w:lvlText w:val=""/>
+      <w:lvlJc w:val="left"/>
+      <w:pPr>
+        <w:ind w:left="6480" w:hanging="360"/>
+      </w:pPr>
+      <w:rPr>
+        <w:rFonts w:ascii="Wingdings" w:hAnsi="Wingdings" w:hint="default"/>
+      </w:rPr>
+    </w:lvl>
+  </w:abstractNum>
+  <w:abstractNum w:abstractNumId="1" w15:restartNumberingAfterBreak="0">
     <w:nsid w:val="3E5622D5"/>
     <w:multiLevelType w:val="hybridMultilevel"/>
     <w:tmpl w:val="18C20E52"/>
@@ -1325,13 +1598,16 @@
     </w:lvl>
   </w:abstractNum>
   <w:num w:numId="1">
+    <w:abstractNumId w:val="1"/>
+  </w:num>
+  <w:num w:numId="2">
     <w:abstractNumId w:val="0"/>
   </w:num>
 </w:numbering>
 </file>
 
 <file path=word/styles.xml><?xml version="1.0" encoding="utf-8"?>
-<w:styles xmlns:mc="http://schemas.openxmlformats.org/markup-compatibility/2006" xmlns:r="http://schemas.openxmlformats.org/officeDocument/2006/relationships" xmlns:w="http://schemas.openxmlformats.org/wordprocessingml/2006/main" xmlns:w14="http://schemas.microsoft.com/office/word/2010/wordml" xmlns:w15="http://schemas.microsoft.com/office/word/2012/wordml" xmlns:w16cex="http://schemas.microsoft.com/office/word/2018/wordml/cex" xmlns:w16cid="http://schemas.microsoft.com/office/word/2016/wordml/cid" xmlns:w16="http://schemas.microsoft.com/office/word/2018/wordml" xmlns:w16sdtdh="http://schemas.microsoft.com/office/word/2020/wordml/sdtdatahash" xmlns:w16se="http://schemas.microsoft.com/office/word/2015/wordml/symex" mc:Ignorable="w14 w15 w16se w16cid w16 w16cex w16sdtdh">
+<w:styles xmlns:mc="http://schemas.openxmlformats.org/markup-compatibility/2006" xmlns:r="http://schemas.openxmlformats.org/officeDocument/2006/relationships" xmlns:w="http://schemas.openxmlformats.org/wordprocessingml/2006/main" xmlns:w14="http://schemas.microsoft.com/office/word/2010/wordml" xmlns:w15="http://schemas.microsoft.com/office/word/2012/wordml" xmlns:w16cex="http://schemas.microsoft.com/office/word/2018/wordml/cex" xmlns:w16cid="http://schemas.microsoft.com/office/word/2016/wordml/cid" xmlns:w16="http://schemas.microsoft.com/office/word/2018/wordml" xmlns:w16se="http://schemas.microsoft.com/office/word/2015/wordml/symex" mc:Ignorable="w14 w15 w16se w16cid w16 w16cex">
   <w:docDefaults>
     <w:rPrDefault>
       <w:rPr>

</xml_diff>

<commit_message>
coding our LSTM based on Gerome approach
</commit_message>
<xml_diff>
--- a/Todo.docx
+++ b/Todo.docx
@@ -8,58 +8,72 @@
           <w:lang w:val="nb-NO"/>
         </w:rPr>
       </w:pPr>
-      <w:proofErr w:type="spellStart"/>
-      <w:r>
-        <w:rPr>
-          <w:lang w:val="nb-NO"/>
-        </w:rPr>
-        <w:t>Todo</w:t>
-      </w:r>
-      <w:proofErr w:type="spellEnd"/>
-      <w:r>
-        <w:rPr>
-          <w:lang w:val="nb-NO"/>
-        </w:rPr>
-        <w:t>:</w:t>
-      </w:r>
-    </w:p>
-    <w:p>
-      <w:pPr>
-        <w:rPr>
-          <w:b/>
-          <w:bCs/>
-          <w:lang w:val="nb-NO"/>
-        </w:rPr>
-      </w:pPr>
-      <w:r>
-        <w:rPr>
-          <w:b/>
-          <w:bCs/>
-          <w:lang w:val="nb-NO"/>
-        </w:rPr>
-        <w:t>Bruker</w:t>
-      </w:r>
-      <w:r>
-        <w:rPr>
-          <w:b/>
-          <w:bCs/>
-          <w:lang w:val="nb-NO"/>
-        </w:rPr>
-        <w:t xml:space="preserve"> enten</w:t>
-      </w:r>
-      <w:r>
-        <w:rPr>
-          <w:b/>
-          <w:bCs/>
-          <w:lang w:val="nb-NO"/>
-        </w:rPr>
-        <w:t xml:space="preserve"> NO2, eller NO5</w:t>
-      </w:r>
-      <w:r>
-        <w:rPr>
-          <w:b/>
-          <w:bCs/>
-          <w:lang w:val="nb-NO"/>
+    </w:p>
+    <w:p>
+      <w:pPr>
+        <w:pStyle w:val="Heading1"/>
+        <w:rPr>
+          <w:lang w:val="nb-NO"/>
+        </w:rPr>
+      </w:pPr>
+      <w:r>
+        <w:rPr>
+          <w:lang w:val="nb-NO"/>
+        </w:rPr>
+        <w:t>Initial</w:t>
+      </w:r>
+      <w:r>
+        <w:rPr>
+          <w:lang w:val="nb-NO"/>
+        </w:rPr>
+        <w:t>)</w:t>
+      </w:r>
+    </w:p>
+    <w:p>
+      <w:pPr>
+        <w:rPr>
+          <w:b/>
+          <w:bCs/>
+          <w:lang w:val="en-US"/>
+        </w:rPr>
+      </w:pPr>
+      <w:r>
+        <w:rPr>
+          <w:b/>
+          <w:bCs/>
+          <w:lang w:val="en-US"/>
+        </w:rPr>
+        <w:t xml:space="preserve">Use </w:t>
+      </w:r>
+      <w:r>
+        <w:rPr>
+          <w:b/>
+          <w:bCs/>
+          <w:lang w:val="en-US"/>
+        </w:rPr>
+        <w:t xml:space="preserve">NO2, </w:t>
+      </w:r>
+      <w:r>
+        <w:rPr>
+          <w:b/>
+          <w:bCs/>
+          <w:lang w:val="en-US"/>
+        </w:rPr>
+        <w:t xml:space="preserve">or </w:t>
+      </w:r>
+      <w:r>
+        <w:rPr>
+          <w:b/>
+          <w:bCs/>
+          <w:lang w:val="en-US"/>
+        </w:rPr>
+        <w:t>NO5</w:t>
+      </w:r>
+      <w:r>
+        <w:rPr>
+          <w:b/>
+          <w:bCs/>
+          <w:lang w:val="en-US"/>
         </w:rPr>
         <w:t xml:space="preserve">. </w:t>
       </w:r>
@@ -69,10 +83,57 @@
         <w:rPr>
           <w:b/>
           <w:bCs/>
-          <w:u w:val="single"/>
-          <w:lang w:val="nb-NO"/>
-        </w:rPr>
-      </w:pPr>
+          <w:lang w:val="en-US"/>
+        </w:rPr>
+      </w:pPr>
+      <w:r>
+        <w:rPr>
+          <w:b/>
+          <w:bCs/>
+          <w:lang w:val="en-US"/>
+        </w:rPr>
+        <w:t>Lag = 48</w:t>
+      </w:r>
+    </w:p>
+    <w:p>
+      <w:pPr>
+        <w:rPr>
+          <w:b/>
+          <w:bCs/>
+          <w:lang w:val="en-US"/>
+        </w:rPr>
+      </w:pPr>
+      <w:r>
+        <w:rPr>
+          <w:b/>
+          <w:bCs/>
+          <w:lang w:val="en-US"/>
+        </w:rPr>
+        <w:t>Horizon = 1, and 24</w:t>
+      </w:r>
+    </w:p>
+    <w:p>
+      <w:pPr>
+        <w:rPr>
+          <w:b/>
+          <w:bCs/>
+          <w:lang w:val="en-US"/>
+        </w:rPr>
+      </w:pPr>
+    </w:p>
+    <w:p>
+      <w:pPr>
+        <w:pStyle w:val="Heading1"/>
+        <w:rPr>
+          <w:lang w:val="nb-NO"/>
+        </w:rPr>
+      </w:pPr>
+      <w:r>
+        <w:rPr>
+          <w:lang w:val="nb-NO"/>
+        </w:rPr>
+        <w:t>Part A)</w:t>
+      </w:r>
     </w:p>
     <w:p>
       <w:pPr>
@@ -849,6 +910,50 @@
     <w:p>
       <w:pPr>
         <w:rPr>
+          <w:rFonts w:asciiTheme="majorHAnsi" w:eastAsiaTheme="majorEastAsia" w:hAnsiTheme="majorHAnsi" w:cstheme="majorBidi"/>
+          <w:color w:val="2F5496" w:themeColor="accent1" w:themeShade="BF"/>
+          <w:sz w:val="32"/>
+          <w:szCs w:val="32"/>
+          <w:lang w:val="nb-NO"/>
+        </w:rPr>
+      </w:pPr>
+      <w:r>
+        <w:rPr>
+          <w:lang w:val="nb-NO"/>
+        </w:rPr>
+        <w:br w:type="page"/>
+      </w:r>
+    </w:p>
+    <w:p>
+      <w:pPr>
+        <w:pStyle w:val="Heading1"/>
+        <w:rPr>
+          <w:lang w:val="nb-NO"/>
+        </w:rPr>
+      </w:pPr>
+      <w:r>
+        <w:rPr>
+          <w:lang w:val="nb-NO"/>
+        </w:rPr>
+        <w:lastRenderedPageBreak/>
+        <w:t xml:space="preserve">Part </w:t>
+      </w:r>
+      <w:r>
+        <w:rPr>
+          <w:lang w:val="nb-NO"/>
+        </w:rPr>
+        <w:t>B</w:t>
+      </w:r>
+      <w:r>
+        <w:rPr>
+          <w:lang w:val="nb-NO"/>
+        </w:rPr>
+        <w:t>)</w:t>
+      </w:r>
+    </w:p>
+    <w:p>
+      <w:pPr>
+        <w:rPr>
           <w:b/>
           <w:bCs/>
           <w:u w:val="single"/>
@@ -861,34 +966,77 @@
         <w:rPr>
           <w:b/>
           <w:bCs/>
+          <w:sz w:val="32"/>
+          <w:szCs w:val="32"/>
           <w:u w:val="single"/>
-          <w:lang w:val="nb-NO"/>
-        </w:rPr>
-      </w:pPr>
-      <w:r>
-        <w:rPr>
-          <w:b/>
-          <w:bCs/>
+          <w:lang w:val="en-US"/>
+        </w:rPr>
+      </w:pPr>
+      <w:r>
+        <w:rPr>
+          <w:b/>
+          <w:bCs/>
+          <w:sz w:val="32"/>
+          <w:szCs w:val="32"/>
           <w:u w:val="single"/>
-          <w:lang w:val="nb-NO"/>
-        </w:rPr>
-        <w:t>Data:</w:t>
-      </w:r>
-    </w:p>
-    <w:p>
-      <w:pPr>
-        <w:rPr>
-          <w:b/>
-          <w:bCs/>
-          <w:lang w:val="nb-NO"/>
-        </w:rPr>
-      </w:pPr>
-      <w:proofErr w:type="spellStart"/>
-      <w:r>
-        <w:rPr>
-          <w:b/>
-          <w:bCs/>
-          <w:lang w:val="nb-NO"/>
+          <w:lang w:val="en-US"/>
+        </w:rPr>
+        <w:t xml:space="preserve">Data stream: </w:t>
+      </w:r>
+      <w:r>
+        <w:rPr>
+          <w:b/>
+          <w:bCs/>
+          <w:sz w:val="32"/>
+          <w:szCs w:val="32"/>
+          <w:u w:val="single"/>
+          <w:lang w:val="en-US"/>
+        </w:rPr>
+        <w:t>P</w:t>
+      </w:r>
+      <w:r>
+        <w:rPr>
+          <w:b/>
+          <w:bCs/>
+          <w:sz w:val="32"/>
+          <w:szCs w:val="32"/>
+          <w:u w:val="single"/>
+          <w:lang w:val="en-US"/>
+        </w:rPr>
+        <w:t xml:space="preserve">rice </w:t>
+      </w:r>
+    </w:p>
+    <w:p>
+      <w:pPr>
+        <w:rPr>
+          <w:b/>
+          <w:bCs/>
+          <w:lang w:val="en-US"/>
+        </w:rPr>
+      </w:pPr>
+      <w:r>
+        <w:rPr>
+          <w:b/>
+          <w:bCs/>
+          <w:lang w:val="en-US"/>
+        </w:rPr>
+        <w:t>Using RNN and LSTM.</w:t>
+      </w:r>
+    </w:p>
+    <w:p>
+      <w:pPr>
+        <w:rPr>
+          <w:b/>
+          <w:bCs/>
+          <w:lang w:val="en-US"/>
+        </w:rPr>
+      </w:pPr>
+      <w:proofErr w:type="spellStart"/>
+      <w:r>
+        <w:rPr>
+          <w:b/>
+          <w:bCs/>
+          <w:lang w:val="en-US"/>
         </w:rPr>
         <w:t>SeqToVec</w:t>
       </w:r>
@@ -897,7 +1045,7 @@
         <w:rPr>
           <w:b/>
           <w:bCs/>
-          <w:lang w:val="nb-NO"/>
+          <w:lang w:val="en-US"/>
         </w:rPr>
         <w:t xml:space="preserve"> </w:t>
       </w:r>
@@ -906,7 +1054,7 @@
         <w:rPr>
           <w:b/>
           <w:bCs/>
-          <w:lang w:val="nb-NO"/>
+          <w:lang w:val="en-US"/>
         </w:rPr>
         <w:t>medel</w:t>
       </w:r>
@@ -915,7 +1063,7 @@
         <w:rPr>
           <w:b/>
           <w:bCs/>
-          <w:lang w:val="nb-NO"/>
+          <w:lang w:val="en-US"/>
         </w:rPr>
         <w:t xml:space="preserve"> and </w:t>
       </w:r>
@@ -923,10 +1071,37 @@
         <w:rPr>
           <w:b/>
           <w:bCs/>
-          <w:lang w:val="nb-NO"/>
+          <w:lang w:val="en-US"/>
         </w:rPr>
         <w:t>problem:</w:t>
       </w:r>
+    </w:p>
+    <w:p>
+      <w:pPr>
+        <w:rPr>
+          <w:i/>
+          <w:iCs/>
+          <w:lang w:val="en-US"/>
+        </w:rPr>
+      </w:pPr>
+      <w:r>
+        <w:rPr>
+          <w:i/>
+          <w:iCs/>
+          <w:lang w:val="en-US"/>
+        </w:rPr>
+        <w:t xml:space="preserve">Predict next hour (one step ahead) </w:t>
+      </w:r>
+      <w:proofErr w:type="spellStart"/>
+      <w:r>
+        <w:rPr>
+          <w:i/>
+          <w:iCs/>
+          <w:lang w:val="en-US"/>
+        </w:rPr>
+        <w:t>iterativly</w:t>
+      </w:r>
+      <w:proofErr w:type="spellEnd"/>
     </w:p>
     <w:p>
       <w:pPr>
@@ -943,7 +1118,25 @@
         <w:rPr>
           <w:lang w:val="nb-NO"/>
         </w:rPr>
-        <w:t>Lag = 48, 72?</w:t>
+        <w:t xml:space="preserve">Lag = 48, </w:t>
+      </w:r>
+      <w:r>
+        <w:rPr>
+          <w:lang w:val="nb-NO"/>
+        </w:rPr>
+        <w:t>(</w:t>
+      </w:r>
+      <w:r>
+        <w:rPr>
+          <w:lang w:val="nb-NO"/>
+        </w:rPr>
+        <w:t>72?</w:t>
+      </w:r>
+      <w:r>
+        <w:rPr>
+          <w:lang w:val="nb-NO"/>
+        </w:rPr>
+        <w:t>)</w:t>
       </w:r>
     </w:p>
     <w:p>
@@ -1023,69 +1216,78 @@
         <w:rPr>
           <w:b/>
           <w:bCs/>
-          <w:u w:val="single"/>
-          <w:lang w:val="nb-NO"/>
-        </w:rPr>
-      </w:pPr>
-    </w:p>
-    <w:p>
-      <w:pPr>
-        <w:rPr>
-          <w:b/>
-          <w:bCs/>
-          <w:u w:val="single"/>
-          <w:lang w:val="nb-NO"/>
-        </w:rPr>
-      </w:pPr>
-    </w:p>
-    <w:p>
-      <w:pPr>
-        <w:rPr>
-          <w:b/>
-          <w:bCs/>
-          <w:u w:val="single"/>
-          <w:lang w:val="nb-NO"/>
-        </w:rPr>
-      </w:pPr>
-    </w:p>
-    <w:p>
-      <w:pPr>
-        <w:rPr>
-          <w:b/>
-          <w:bCs/>
-          <w:u w:val="single"/>
-        </w:rPr>
-      </w:pPr>
-      <w:r>
-        <w:rPr>
-          <w:b/>
-          <w:bCs/>
-          <w:u w:val="single"/>
-        </w:rPr>
-        <w:t>LSTM with s</w:t>
-      </w:r>
-      <w:r>
-        <w:rPr>
-          <w:b/>
-          <w:bCs/>
-          <w:u w:val="single"/>
-        </w:rPr>
-        <w:t>liding window:</w:t>
-      </w:r>
-    </w:p>
-    <w:p>
-      <w:pPr>
-        <w:rPr>
-          <w:b/>
-          <w:bCs/>
-        </w:rPr>
-      </w:pPr>
-      <w:r>
-        <w:rPr>
-          <w:b/>
-          <w:bCs/>
-        </w:rPr>
-        <w:t>Sliding window kun pris:</w:t>
+          <w:lang w:val="nb-NO"/>
+        </w:rPr>
+      </w:pPr>
+    </w:p>
+    <w:p>
+      <w:pPr>
+        <w:rPr>
+          <w:b/>
+          <w:bCs/>
+          <w:lang w:val="en-US"/>
+        </w:rPr>
+      </w:pPr>
+      <w:proofErr w:type="spellStart"/>
+      <w:r>
+        <w:rPr>
+          <w:b/>
+          <w:bCs/>
+          <w:lang w:val="en-US"/>
+        </w:rPr>
+        <w:t>SeqTo</w:t>
+      </w:r>
+      <w:r>
+        <w:rPr>
+          <w:b/>
+          <w:bCs/>
+          <w:lang w:val="en-US"/>
+        </w:rPr>
+        <w:t>Seq</w:t>
+      </w:r>
+      <w:proofErr w:type="spellEnd"/>
+      <w:r>
+        <w:rPr>
+          <w:b/>
+          <w:bCs/>
+          <w:lang w:val="en-US"/>
+        </w:rPr>
+        <w:t xml:space="preserve"> </w:t>
+      </w:r>
+      <w:proofErr w:type="spellStart"/>
+      <w:r>
+        <w:rPr>
+          <w:b/>
+          <w:bCs/>
+          <w:lang w:val="en-US"/>
+        </w:rPr>
+        <w:t>medel</w:t>
+      </w:r>
+      <w:proofErr w:type="spellEnd"/>
+      <w:r>
+        <w:rPr>
+          <w:b/>
+          <w:bCs/>
+          <w:lang w:val="en-US"/>
+        </w:rPr>
+        <w:t xml:space="preserve"> and problem:</w:t>
+      </w:r>
+    </w:p>
+    <w:p>
+      <w:pPr>
+        <w:rPr>
+          <w:i/>
+          <w:iCs/>
+          <w:lang w:val="en-US"/>
+        </w:rPr>
+      </w:pPr>
+      <w:r>
+        <w:rPr>
+          <w:i/>
+          <w:iCs/>
+          <w:lang w:val="en-US"/>
+        </w:rPr>
+        <w:t>Predict all at once!</w:t>
       </w:r>
     </w:p>
     <w:p>
@@ -1093,7 +1295,7 @@
         <w:pStyle w:val="ListParagraph"/>
         <w:numPr>
           <w:ilvl w:val="0"/>
-          <w:numId w:val="1"/>
+          <w:numId w:val="2"/>
         </w:numPr>
         <w:rPr>
           <w:lang w:val="nb-NO"/>
@@ -1103,35 +1305,25 @@
         <w:rPr>
           <w:lang w:val="nb-NO"/>
         </w:rPr>
-        <w:t xml:space="preserve">LSTM med </w:t>
-      </w:r>
-      <w:proofErr w:type="spellStart"/>
-      <w:r>
-        <w:rPr>
-          <w:lang w:val="nb-NO"/>
-        </w:rPr>
-        <w:t>sliding</w:t>
-      </w:r>
-      <w:proofErr w:type="spellEnd"/>
-      <w:r>
-        <w:rPr>
-          <w:lang w:val="nb-NO"/>
-        </w:rPr>
-        <w:t xml:space="preserve"> </w:t>
-      </w:r>
-      <w:proofErr w:type="spellStart"/>
-      <w:r>
-        <w:rPr>
-          <w:lang w:val="nb-NO"/>
-        </w:rPr>
-        <w:t>window</w:t>
-      </w:r>
-      <w:proofErr w:type="spellEnd"/>
-      <w:r>
-        <w:rPr>
-          <w:lang w:val="nb-NO"/>
-        </w:rPr>
-        <w:t xml:space="preserve"> </w:t>
+        <w:t xml:space="preserve">Lag = 48, </w:t>
+      </w:r>
+      <w:r>
+        <w:rPr>
+          <w:lang w:val="nb-NO"/>
+        </w:rPr>
+        <w:t>(</w:t>
+      </w:r>
+      <w:r>
+        <w:rPr>
+          <w:lang w:val="nb-NO"/>
+        </w:rPr>
+        <w:t>72?</w:t>
+      </w:r>
+      <w:r>
+        <w:rPr>
+          <w:lang w:val="nb-NO"/>
+        </w:rPr>
+        <w:t>)</w:t>
       </w:r>
     </w:p>
     <w:p>
@@ -1139,44 +1331,37 @@
         <w:pStyle w:val="ListParagraph"/>
         <w:numPr>
           <w:ilvl w:val="0"/>
-          <w:numId w:val="1"/>
+          <w:numId w:val="2"/>
         </w:numPr>
-      </w:pPr>
-      <w:r>
-        <w:t>Results</w:t>
-      </w:r>
-      <w:r>
-        <w:t xml:space="preserve"> for 24 timer frem. Time 12-12</w:t>
-      </w:r>
-    </w:p>
-    <w:p/>
-    <w:p>
-      <w:pPr>
-        <w:rPr>
-          <w:b/>
-          <w:bCs/>
-        </w:rPr>
-      </w:pPr>
-      <w:r>
-        <w:rPr>
-          <w:b/>
-          <w:bCs/>
-        </w:rPr>
-        <w:t>Sliding window pris, generation, load</w:t>
-      </w:r>
-      <w:r>
-        <w:rPr>
-          <w:b/>
-          <w:bCs/>
-        </w:rPr>
-        <w:t>, NVE?</w:t>
-      </w:r>
-      <w:r>
-        <w:rPr>
-          <w:b/>
-          <w:bCs/>
-        </w:rPr>
-        <w:t>:</w:t>
+        <w:rPr>
+          <w:lang w:val="nb-NO"/>
+        </w:rPr>
+      </w:pPr>
+      <w:r>
+        <w:rPr>
+          <w:lang w:val="nb-NO"/>
+        </w:rPr>
+        <w:t xml:space="preserve">Target time </w:t>
+      </w:r>
+      <w:proofErr w:type="spellStart"/>
+      <w:r>
+        <w:rPr>
+          <w:lang w:val="nb-NO"/>
+        </w:rPr>
+        <w:t>shift</w:t>
+      </w:r>
+      <w:proofErr w:type="spellEnd"/>
+      <w:r>
+        <w:rPr>
+          <w:lang w:val="nb-NO"/>
+        </w:rPr>
+        <w:t xml:space="preserve"> = -</w:t>
+      </w:r>
+      <w:r>
+        <w:rPr>
+          <w:lang w:val="nb-NO"/>
+        </w:rPr>
+        <w:t>24</w:t>
       </w:r>
     </w:p>
     <w:p>
@@ -1184,120 +1369,316 @@
         <w:pStyle w:val="ListParagraph"/>
         <w:numPr>
           <w:ilvl w:val="0"/>
-          <w:numId w:val="1"/>
+          <w:numId w:val="2"/>
         </w:numPr>
         <w:rPr>
           <w:lang w:val="nb-NO"/>
         </w:rPr>
       </w:pPr>
-      <w:r>
-        <w:rPr>
-          <w:lang w:val="nb-NO"/>
-        </w:rPr>
-        <w:t xml:space="preserve">LSTM med </w:t>
-      </w:r>
-      <w:proofErr w:type="spellStart"/>
-      <w:r>
-        <w:rPr>
-          <w:lang w:val="nb-NO"/>
-        </w:rPr>
-        <w:t>sliding</w:t>
-      </w:r>
-      <w:proofErr w:type="spellEnd"/>
-      <w:r>
-        <w:rPr>
-          <w:lang w:val="nb-NO"/>
+      <w:proofErr w:type="spellStart"/>
+      <w:r>
+        <w:rPr>
+          <w:lang w:val="nb-NO"/>
+        </w:rPr>
+        <w:t>Horizon</w:t>
+      </w:r>
+      <w:proofErr w:type="spellEnd"/>
+      <w:r>
+        <w:rPr>
+          <w:lang w:val="nb-NO"/>
+        </w:rPr>
+        <w:t xml:space="preserve"> = </w:t>
+      </w:r>
+      <w:r>
+        <w:rPr>
+          <w:lang w:val="nb-NO"/>
+        </w:rPr>
+        <w:t>24 timer frem</w:t>
+      </w:r>
+      <w:r>
+        <w:rPr>
+          <w:lang w:val="nb-NO"/>
+        </w:rPr>
+        <w:t xml:space="preserve">  </w:t>
+      </w:r>
+    </w:p>
+    <w:p>
+      <w:pPr>
+        <w:rPr>
+          <w:b/>
+          <w:bCs/>
+          <w:u w:val="single"/>
+          <w:lang w:val="nb-NO"/>
+        </w:rPr>
+      </w:pPr>
+      <w:r>
+        <w:rPr>
+          <w:b/>
+          <w:bCs/>
+          <w:u w:val="single"/>
+          <w:lang w:val="nb-NO"/>
+        </w:rPr>
+        <w:br w:type="page"/>
+      </w:r>
+    </w:p>
+    <w:p>
+      <w:pPr>
+        <w:pStyle w:val="Heading1"/>
+        <w:rPr>
+          <w:lang w:val="en-US"/>
+        </w:rPr>
+      </w:pPr>
+      <w:r>
+        <w:rPr>
+          <w:lang w:val="en-US"/>
+        </w:rPr>
+        <w:lastRenderedPageBreak/>
+        <w:t xml:space="preserve">Part </w:t>
+      </w:r>
+      <w:r>
+        <w:rPr>
+          <w:lang w:val="en-US"/>
+        </w:rPr>
+        <w:t>C</w:t>
+      </w:r>
+      <w:r>
+        <w:rPr>
+          <w:lang w:val="en-US"/>
+        </w:rPr>
+        <w:t>)</w:t>
+      </w:r>
+    </w:p>
+    <w:p>
+      <w:pPr>
+        <w:rPr>
+          <w:b/>
+          <w:bCs/>
+          <w:sz w:val="32"/>
+          <w:szCs w:val="32"/>
+          <w:u w:val="single"/>
+          <w:lang w:val="en-US"/>
+        </w:rPr>
+      </w:pPr>
+      <w:r>
+        <w:rPr>
+          <w:b/>
+          <w:bCs/>
+          <w:sz w:val="32"/>
+          <w:szCs w:val="32"/>
+          <w:u w:val="single"/>
+          <w:lang w:val="en-US"/>
+        </w:rPr>
+        <w:t xml:space="preserve">Data stream: </w:t>
+      </w:r>
+      <w:r>
+        <w:rPr>
+          <w:b/>
+          <w:bCs/>
+          <w:sz w:val="32"/>
+          <w:szCs w:val="32"/>
+          <w:u w:val="single"/>
+          <w:lang w:val="en-US"/>
+        </w:rPr>
+        <w:t>P</w:t>
+      </w:r>
+      <w:r>
+        <w:rPr>
+          <w:b/>
+          <w:bCs/>
+          <w:sz w:val="32"/>
+          <w:szCs w:val="32"/>
+          <w:u w:val="single"/>
+          <w:lang w:val="en-US"/>
+        </w:rPr>
+        <w:t>rice</w:t>
+      </w:r>
+      <w:r>
+        <w:rPr>
+          <w:b/>
+          <w:bCs/>
+          <w:sz w:val="32"/>
+          <w:szCs w:val="32"/>
+          <w:u w:val="single"/>
+          <w:lang w:val="en-US"/>
+        </w:rPr>
+        <w:t xml:space="preserve">, Generation?, Load?, deltas?, </w:t>
+      </w:r>
+      <w:proofErr w:type="spellStart"/>
+      <w:r>
+        <w:rPr>
+          <w:b/>
+          <w:bCs/>
+          <w:sz w:val="32"/>
+          <w:szCs w:val="32"/>
+          <w:u w:val="single"/>
+          <w:lang w:val="en-US"/>
+        </w:rPr>
+        <w:t>fyllingsgrad</w:t>
+      </w:r>
+      <w:proofErr w:type="spellEnd"/>
+      <w:r>
+        <w:rPr>
+          <w:b/>
+          <w:bCs/>
+          <w:sz w:val="32"/>
+          <w:szCs w:val="32"/>
+          <w:u w:val="single"/>
+          <w:lang w:val="en-US"/>
+        </w:rPr>
+        <w:t>?</w:t>
+      </w:r>
+    </w:p>
+    <w:p>
+      <w:pPr>
+        <w:rPr>
+          <w:b/>
+          <w:bCs/>
+          <w:lang w:val="en-US"/>
+        </w:rPr>
+      </w:pPr>
+      <w:r>
+        <w:rPr>
+          <w:b/>
+          <w:bCs/>
+          <w:lang w:val="en-US"/>
+        </w:rPr>
+        <w:t xml:space="preserve">Using </w:t>
+      </w:r>
+      <w:r>
+        <w:rPr>
+          <w:b/>
+          <w:bCs/>
+          <w:lang w:val="en-US"/>
+        </w:rPr>
+        <w:t>RNN and LSTM</w:t>
+      </w:r>
+      <w:r>
+        <w:rPr>
+          <w:b/>
+          <w:bCs/>
+          <w:lang w:val="en-US"/>
+        </w:rPr>
+        <w:t>.</w:t>
+      </w:r>
+    </w:p>
+    <w:p>
+      <w:pPr>
+        <w:rPr>
+          <w:b/>
+          <w:bCs/>
+          <w:sz w:val="32"/>
+          <w:szCs w:val="32"/>
+          <w:u w:val="single"/>
+          <w:lang w:val="en-US"/>
+        </w:rPr>
+      </w:pPr>
+    </w:p>
+    <w:p>
+      <w:pPr>
+        <w:rPr>
+          <w:b/>
+          <w:bCs/>
+          <w:lang w:val="en-US"/>
+        </w:rPr>
+      </w:pPr>
+      <w:proofErr w:type="spellStart"/>
+      <w:r>
+        <w:rPr>
+          <w:b/>
+          <w:bCs/>
+          <w:lang w:val="en-US"/>
+        </w:rPr>
+        <w:t>SeqToVec</w:t>
+      </w:r>
+      <w:proofErr w:type="spellEnd"/>
+      <w:r>
+        <w:rPr>
+          <w:b/>
+          <w:bCs/>
+          <w:lang w:val="en-US"/>
         </w:rPr>
         <w:t xml:space="preserve"> </w:t>
       </w:r>
       <w:proofErr w:type="spellStart"/>
       <w:r>
         <w:rPr>
-          <w:lang w:val="nb-NO"/>
-        </w:rPr>
-        <w:t>window</w:t>
-      </w:r>
-      <w:proofErr w:type="spellEnd"/>
-      <w:r>
-        <w:rPr>
-          <w:lang w:val="nb-NO"/>
-        </w:rPr>
-        <w:t xml:space="preserve"> </w:t>
-      </w:r>
+          <w:b/>
+          <w:bCs/>
+          <w:lang w:val="en-US"/>
+        </w:rPr>
+        <w:t>medel</w:t>
+      </w:r>
+      <w:proofErr w:type="spellEnd"/>
+      <w:r>
+        <w:rPr>
+          <w:b/>
+          <w:bCs/>
+          <w:lang w:val="en-US"/>
+        </w:rPr>
+        <w:t xml:space="preserve"> and problem:</w:t>
+      </w:r>
+    </w:p>
+    <w:p>
+      <w:pPr>
+        <w:rPr>
+          <w:i/>
+          <w:iCs/>
+          <w:lang w:val="en-US"/>
+        </w:rPr>
+      </w:pPr>
+      <w:r>
+        <w:rPr>
+          <w:i/>
+          <w:iCs/>
+          <w:lang w:val="en-US"/>
+        </w:rPr>
+        <w:t xml:space="preserve">Predict next hour (one step ahead) </w:t>
+      </w:r>
+      <w:proofErr w:type="spellStart"/>
+      <w:r>
+        <w:rPr>
+          <w:i/>
+          <w:iCs/>
+          <w:lang w:val="en-US"/>
+        </w:rPr>
+        <w:t>iterativly</w:t>
+      </w:r>
+      <w:proofErr w:type="spellEnd"/>
     </w:p>
     <w:p>
       <w:pPr>
         <w:pStyle w:val="ListParagraph"/>
         <w:numPr>
           <w:ilvl w:val="0"/>
-          <w:numId w:val="1"/>
+          <w:numId w:val="2"/>
         </w:numPr>
-      </w:pPr>
-      <w:r>
-        <w:t>Results for 24 timer frem. Time 12-12</w:t>
-      </w:r>
-    </w:p>
-    <w:p/>
-    <w:p>
-      <w:pPr>
-        <w:rPr>
-          <w:b/>
-          <w:bCs/>
-          <w:u w:val="single"/>
-        </w:rPr>
-      </w:pPr>
-      <w:r>
-        <w:rPr>
-          <w:b/>
-          <w:bCs/>
-          <w:u w:val="single"/>
-        </w:rPr>
-        <w:t>LSTM w</w:t>
-      </w:r>
-      <w:r>
-        <w:rPr>
-          <w:b/>
-          <w:bCs/>
-          <w:u w:val="single"/>
-        </w:rPr>
-        <w:t>ithout s</w:t>
-      </w:r>
-      <w:r>
-        <w:rPr>
-          <w:b/>
-          <w:bCs/>
-          <w:u w:val="single"/>
-        </w:rPr>
-        <w:t>liding window:</w:t>
-      </w:r>
-    </w:p>
-    <w:p>
-      <w:pPr>
-        <w:pStyle w:val="ListParagraph"/>
-        <w:rPr>
-          <w:lang w:val="nb-NO"/>
-        </w:rPr>
-      </w:pPr>
-      <w:r>
-        <w:rPr>
-          <w:b/>
-          <w:bCs/>
-        </w:rPr>
-        <w:t>P</w:t>
-      </w:r>
-      <w:r>
-        <w:rPr>
-          <w:b/>
-          <w:bCs/>
-        </w:rPr>
-        <w:t>ris, generation, load</w:t>
-      </w:r>
-      <w:r>
-        <w:rPr>
-          <w:b/>
-          <w:bCs/>
-        </w:rPr>
-        <w:t>, NVE</w:t>
+        <w:rPr>
+          <w:lang w:val="nb-NO"/>
+        </w:rPr>
+      </w:pPr>
+      <w:r>
+        <w:rPr>
+          <w:lang w:val="nb-NO"/>
+        </w:rPr>
+        <w:t xml:space="preserve">Lag = 48, </w:t>
+      </w:r>
+      <w:r>
+        <w:rPr>
+          <w:lang w:val="nb-NO"/>
+        </w:rPr>
+        <w:t>(</w:t>
+      </w:r>
+      <w:r>
+        <w:rPr>
+          <w:lang w:val="nb-NO"/>
+        </w:rPr>
+        <w:t>72?</w:t>
+      </w:r>
+      <w:r>
+        <w:rPr>
+          <w:lang w:val="nb-NO"/>
+        </w:rPr>
+        <w:t>)</w:t>
       </w:r>
     </w:p>
     <w:p>
@@ -1305,7 +1686,7 @@
         <w:pStyle w:val="ListParagraph"/>
         <w:numPr>
           <w:ilvl w:val="0"/>
-          <w:numId w:val="1"/>
+          <w:numId w:val="2"/>
         </w:numPr>
         <w:rPr>
           <w:lang w:val="nb-NO"/>
@@ -1315,35 +1696,21 @@
         <w:rPr>
           <w:lang w:val="nb-NO"/>
         </w:rPr>
-        <w:t xml:space="preserve">LSTM med </w:t>
-      </w:r>
-      <w:proofErr w:type="spellStart"/>
-      <w:r>
-        <w:rPr>
-          <w:lang w:val="nb-NO"/>
-        </w:rPr>
-        <w:t>sliding</w:t>
-      </w:r>
-      <w:proofErr w:type="spellEnd"/>
-      <w:r>
-        <w:rPr>
-          <w:lang w:val="nb-NO"/>
-        </w:rPr>
-        <w:t xml:space="preserve"> </w:t>
-      </w:r>
-      <w:proofErr w:type="spellStart"/>
-      <w:r>
-        <w:rPr>
-          <w:lang w:val="nb-NO"/>
-        </w:rPr>
-        <w:t>window</w:t>
-      </w:r>
-      <w:proofErr w:type="spellEnd"/>
-      <w:r>
-        <w:rPr>
-          <w:lang w:val="nb-NO"/>
-        </w:rPr>
-        <w:t xml:space="preserve"> </w:t>
+        <w:t xml:space="preserve">Target time </w:t>
+      </w:r>
+      <w:proofErr w:type="spellStart"/>
+      <w:r>
+        <w:rPr>
+          <w:lang w:val="nb-NO"/>
+        </w:rPr>
+        <w:t>shift</w:t>
+      </w:r>
+      <w:proofErr w:type="spellEnd"/>
+      <w:r>
+        <w:rPr>
+          <w:lang w:val="nb-NO"/>
+        </w:rPr>
+        <w:t xml:space="preserve"> = -1</w:t>
       </w:r>
     </w:p>
     <w:p>
@@ -1351,14 +1718,733 @@
         <w:pStyle w:val="ListParagraph"/>
         <w:numPr>
           <w:ilvl w:val="0"/>
-          <w:numId w:val="1"/>
+          <w:numId w:val="2"/>
         </w:numPr>
-      </w:pPr>
-      <w:r>
-        <w:t>Results for 24 timer frem. Time 12-12</w:t>
-      </w:r>
-    </w:p>
-    <w:p/>
+        <w:rPr>
+          <w:lang w:val="nb-NO"/>
+        </w:rPr>
+      </w:pPr>
+      <w:proofErr w:type="spellStart"/>
+      <w:r>
+        <w:rPr>
+          <w:lang w:val="nb-NO"/>
+        </w:rPr>
+        <w:t>Horizon</w:t>
+      </w:r>
+      <w:proofErr w:type="spellEnd"/>
+      <w:r>
+        <w:rPr>
+          <w:lang w:val="nb-NO"/>
+        </w:rPr>
+        <w:t xml:space="preserve"> = neste time, (</w:t>
+      </w:r>
+      <w:proofErr w:type="spellStart"/>
+      <w:r>
+        <w:rPr>
+          <w:lang w:val="nb-NO"/>
+        </w:rPr>
+        <w:t>evt</w:t>
+      </w:r>
+      <w:proofErr w:type="spellEnd"/>
+      <w:r>
+        <w:rPr>
+          <w:lang w:val="nb-NO"/>
+        </w:rPr>
+        <w:t xml:space="preserve"> noe mer).  </w:t>
+      </w:r>
+    </w:p>
+    <w:p>
+      <w:pPr>
+        <w:rPr>
+          <w:b/>
+          <w:bCs/>
+          <w:lang w:val="nb-NO"/>
+        </w:rPr>
+      </w:pPr>
+    </w:p>
+    <w:p>
+      <w:pPr>
+        <w:rPr>
+          <w:b/>
+          <w:bCs/>
+          <w:lang w:val="en-US"/>
+        </w:rPr>
+      </w:pPr>
+      <w:proofErr w:type="spellStart"/>
+      <w:r>
+        <w:rPr>
+          <w:b/>
+          <w:bCs/>
+          <w:lang w:val="en-US"/>
+        </w:rPr>
+        <w:t>SeqToSeq</w:t>
+      </w:r>
+      <w:proofErr w:type="spellEnd"/>
+      <w:r>
+        <w:rPr>
+          <w:b/>
+          <w:bCs/>
+          <w:lang w:val="en-US"/>
+        </w:rPr>
+        <w:t xml:space="preserve"> </w:t>
+      </w:r>
+      <w:proofErr w:type="spellStart"/>
+      <w:r>
+        <w:rPr>
+          <w:b/>
+          <w:bCs/>
+          <w:lang w:val="en-US"/>
+        </w:rPr>
+        <w:t>medel</w:t>
+      </w:r>
+      <w:proofErr w:type="spellEnd"/>
+      <w:r>
+        <w:rPr>
+          <w:b/>
+          <w:bCs/>
+          <w:lang w:val="en-US"/>
+        </w:rPr>
+        <w:t xml:space="preserve"> and problem:</w:t>
+      </w:r>
+    </w:p>
+    <w:p>
+      <w:pPr>
+        <w:rPr>
+          <w:i/>
+          <w:iCs/>
+          <w:lang w:val="en-US"/>
+        </w:rPr>
+      </w:pPr>
+      <w:r>
+        <w:rPr>
+          <w:i/>
+          <w:iCs/>
+          <w:lang w:val="en-US"/>
+        </w:rPr>
+        <w:t>Predict all at once!</w:t>
+      </w:r>
+    </w:p>
+    <w:p>
+      <w:pPr>
+        <w:pStyle w:val="ListParagraph"/>
+        <w:numPr>
+          <w:ilvl w:val="0"/>
+          <w:numId w:val="2"/>
+        </w:numPr>
+        <w:rPr>
+          <w:lang w:val="nb-NO"/>
+        </w:rPr>
+      </w:pPr>
+      <w:r>
+        <w:rPr>
+          <w:lang w:val="nb-NO"/>
+        </w:rPr>
+        <w:t xml:space="preserve">Lag = 48, </w:t>
+      </w:r>
+      <w:r>
+        <w:rPr>
+          <w:lang w:val="nb-NO"/>
+        </w:rPr>
+        <w:t>(</w:t>
+      </w:r>
+      <w:r>
+        <w:rPr>
+          <w:lang w:val="nb-NO"/>
+        </w:rPr>
+        <w:t>72?</w:t>
+      </w:r>
+      <w:r>
+        <w:rPr>
+          <w:lang w:val="nb-NO"/>
+        </w:rPr>
+        <w:t>)</w:t>
+      </w:r>
+    </w:p>
+    <w:p>
+      <w:pPr>
+        <w:pStyle w:val="ListParagraph"/>
+        <w:numPr>
+          <w:ilvl w:val="0"/>
+          <w:numId w:val="2"/>
+        </w:numPr>
+        <w:rPr>
+          <w:lang w:val="nb-NO"/>
+        </w:rPr>
+      </w:pPr>
+      <w:r>
+        <w:rPr>
+          <w:lang w:val="nb-NO"/>
+        </w:rPr>
+        <w:t xml:space="preserve">Target time </w:t>
+      </w:r>
+      <w:proofErr w:type="spellStart"/>
+      <w:r>
+        <w:rPr>
+          <w:lang w:val="nb-NO"/>
+        </w:rPr>
+        <w:t>shift</w:t>
+      </w:r>
+      <w:proofErr w:type="spellEnd"/>
+      <w:r>
+        <w:rPr>
+          <w:lang w:val="nb-NO"/>
+        </w:rPr>
+        <w:t xml:space="preserve"> = -24</w:t>
+      </w:r>
+    </w:p>
+    <w:p>
+      <w:pPr>
+        <w:pStyle w:val="ListParagraph"/>
+        <w:numPr>
+          <w:ilvl w:val="0"/>
+          <w:numId w:val="2"/>
+        </w:numPr>
+        <w:rPr>
+          <w:lang w:val="nb-NO"/>
+        </w:rPr>
+      </w:pPr>
+      <w:proofErr w:type="spellStart"/>
+      <w:r>
+        <w:rPr>
+          <w:lang w:val="nb-NO"/>
+        </w:rPr>
+        <w:t>Horizon</w:t>
+      </w:r>
+      <w:proofErr w:type="spellEnd"/>
+      <w:r>
+        <w:rPr>
+          <w:lang w:val="nb-NO"/>
+        </w:rPr>
+        <w:t xml:space="preserve"> = </w:t>
+      </w:r>
+      <w:r>
+        <w:rPr>
+          <w:lang w:val="nb-NO"/>
+        </w:rPr>
+        <w:t>24 timer frem</w:t>
+      </w:r>
+      <w:r>
+        <w:rPr>
+          <w:lang w:val="nb-NO"/>
+        </w:rPr>
+        <w:t xml:space="preserve">  </w:t>
+      </w:r>
+    </w:p>
+    <w:p>
+      <w:pPr>
+        <w:rPr>
+          <w:b/>
+          <w:bCs/>
+          <w:u w:val="single"/>
+          <w:lang w:val="nb-NO"/>
+        </w:rPr>
+      </w:pPr>
+    </w:p>
+    <w:p>
+      <w:pPr>
+        <w:rPr>
+          <w:b/>
+          <w:bCs/>
+          <w:u w:val="single"/>
+          <w:lang w:val="nb-NO"/>
+        </w:rPr>
+      </w:pPr>
+    </w:p>
+    <w:p>
+      <w:pPr>
+        <w:rPr>
+          <w:b/>
+          <w:bCs/>
+          <w:u w:val="single"/>
+          <w:lang w:val="nb-NO"/>
+        </w:rPr>
+      </w:pPr>
+      <w:r>
+        <w:rPr>
+          <w:b/>
+          <w:bCs/>
+          <w:u w:val="single"/>
+          <w:lang w:val="nb-NO"/>
+        </w:rPr>
+        <w:br w:type="page"/>
+      </w:r>
+    </w:p>
+    <w:p>
+      <w:pPr>
+        <w:pStyle w:val="Heading1"/>
+        <w:rPr>
+          <w:lang w:val="en-US"/>
+        </w:rPr>
+      </w:pPr>
+      <w:r>
+        <w:rPr>
+          <w:lang w:val="en-US"/>
+        </w:rPr>
+        <w:lastRenderedPageBreak/>
+        <w:t xml:space="preserve">Part </w:t>
+      </w:r>
+      <w:r>
+        <w:rPr>
+          <w:lang w:val="en-US"/>
+        </w:rPr>
+        <w:t>D</w:t>
+      </w:r>
+      <w:r>
+        <w:rPr>
+          <w:lang w:val="en-US"/>
+        </w:rPr>
+        <w:t>)</w:t>
+      </w:r>
+    </w:p>
+    <w:p>
+      <w:pPr>
+        <w:rPr>
+          <w:b/>
+          <w:bCs/>
+          <w:sz w:val="32"/>
+          <w:szCs w:val="32"/>
+          <w:u w:val="single"/>
+          <w:lang w:val="en-US"/>
+        </w:rPr>
+      </w:pPr>
+      <w:r>
+        <w:rPr>
+          <w:b/>
+          <w:bCs/>
+          <w:sz w:val="32"/>
+          <w:szCs w:val="32"/>
+          <w:u w:val="single"/>
+          <w:lang w:val="en-US"/>
+        </w:rPr>
+        <w:t xml:space="preserve">Data stream: </w:t>
+      </w:r>
+      <w:r>
+        <w:rPr>
+          <w:b/>
+          <w:bCs/>
+          <w:sz w:val="32"/>
+          <w:szCs w:val="32"/>
+          <w:u w:val="single"/>
+          <w:lang w:val="en-US"/>
+        </w:rPr>
+        <w:t>P</w:t>
+      </w:r>
+      <w:r>
+        <w:rPr>
+          <w:b/>
+          <w:bCs/>
+          <w:sz w:val="32"/>
+          <w:szCs w:val="32"/>
+          <w:u w:val="single"/>
+          <w:lang w:val="en-US"/>
+        </w:rPr>
+        <w:t>rice</w:t>
+      </w:r>
+    </w:p>
+    <w:p>
+      <w:pPr>
+        <w:rPr>
+          <w:b/>
+          <w:bCs/>
+          <w:lang w:val="en-US"/>
+        </w:rPr>
+      </w:pPr>
+      <w:r>
+        <w:rPr>
+          <w:b/>
+          <w:bCs/>
+          <w:lang w:val="en-US"/>
+        </w:rPr>
+        <w:t>Using own NN.</w:t>
+      </w:r>
+    </w:p>
+    <w:p>
+      <w:pPr>
+        <w:rPr>
+          <w:b/>
+          <w:bCs/>
+          <w:lang w:val="en-US"/>
+        </w:rPr>
+      </w:pPr>
+      <w:proofErr w:type="spellStart"/>
+      <w:r>
+        <w:rPr>
+          <w:b/>
+          <w:bCs/>
+          <w:lang w:val="en-US"/>
+        </w:rPr>
+        <w:t>SeqToVec</w:t>
+      </w:r>
+      <w:proofErr w:type="spellEnd"/>
+      <w:r>
+        <w:rPr>
+          <w:b/>
+          <w:bCs/>
+          <w:lang w:val="en-US"/>
+        </w:rPr>
+        <w:t xml:space="preserve"> </w:t>
+      </w:r>
+      <w:proofErr w:type="spellStart"/>
+      <w:r>
+        <w:rPr>
+          <w:b/>
+          <w:bCs/>
+          <w:lang w:val="en-US"/>
+        </w:rPr>
+        <w:t>medel</w:t>
+      </w:r>
+      <w:proofErr w:type="spellEnd"/>
+      <w:r>
+        <w:rPr>
+          <w:b/>
+          <w:bCs/>
+          <w:lang w:val="en-US"/>
+        </w:rPr>
+        <w:t xml:space="preserve"> and problem:</w:t>
+      </w:r>
+    </w:p>
+    <w:p>
+      <w:pPr>
+        <w:rPr>
+          <w:i/>
+          <w:iCs/>
+          <w:lang w:val="en-US"/>
+        </w:rPr>
+      </w:pPr>
+      <w:r>
+        <w:rPr>
+          <w:i/>
+          <w:iCs/>
+          <w:lang w:val="en-US"/>
+        </w:rPr>
+        <w:t xml:space="preserve">Predict next hour (one step ahead) </w:t>
+      </w:r>
+      <w:proofErr w:type="spellStart"/>
+      <w:r>
+        <w:rPr>
+          <w:i/>
+          <w:iCs/>
+          <w:lang w:val="en-US"/>
+        </w:rPr>
+        <w:t>iterativly</w:t>
+      </w:r>
+      <w:proofErr w:type="spellEnd"/>
+    </w:p>
+    <w:p>
+      <w:pPr>
+        <w:pStyle w:val="ListParagraph"/>
+        <w:numPr>
+          <w:ilvl w:val="0"/>
+          <w:numId w:val="2"/>
+        </w:numPr>
+        <w:rPr>
+          <w:lang w:val="nb-NO"/>
+        </w:rPr>
+      </w:pPr>
+      <w:r>
+        <w:rPr>
+          <w:lang w:val="nb-NO"/>
+        </w:rPr>
+        <w:t xml:space="preserve">Lag = 48, </w:t>
+      </w:r>
+      <w:r>
+        <w:rPr>
+          <w:lang w:val="nb-NO"/>
+        </w:rPr>
+        <w:t>(</w:t>
+      </w:r>
+      <w:r>
+        <w:rPr>
+          <w:lang w:val="nb-NO"/>
+        </w:rPr>
+        <w:t>72?</w:t>
+      </w:r>
+      <w:r>
+        <w:rPr>
+          <w:lang w:val="nb-NO"/>
+        </w:rPr>
+        <w:t>)</w:t>
+      </w:r>
+    </w:p>
+    <w:p>
+      <w:pPr>
+        <w:pStyle w:val="ListParagraph"/>
+        <w:numPr>
+          <w:ilvl w:val="0"/>
+          <w:numId w:val="2"/>
+        </w:numPr>
+        <w:rPr>
+          <w:lang w:val="nb-NO"/>
+        </w:rPr>
+      </w:pPr>
+      <w:r>
+        <w:rPr>
+          <w:lang w:val="nb-NO"/>
+        </w:rPr>
+        <w:t xml:space="preserve">Target time </w:t>
+      </w:r>
+      <w:proofErr w:type="spellStart"/>
+      <w:r>
+        <w:rPr>
+          <w:lang w:val="nb-NO"/>
+        </w:rPr>
+        <w:t>shift</w:t>
+      </w:r>
+      <w:proofErr w:type="spellEnd"/>
+      <w:r>
+        <w:rPr>
+          <w:lang w:val="nb-NO"/>
+        </w:rPr>
+        <w:t xml:space="preserve"> = -1</w:t>
+      </w:r>
+    </w:p>
+    <w:p>
+      <w:pPr>
+        <w:pStyle w:val="ListParagraph"/>
+        <w:numPr>
+          <w:ilvl w:val="0"/>
+          <w:numId w:val="2"/>
+        </w:numPr>
+        <w:rPr>
+          <w:lang w:val="nb-NO"/>
+        </w:rPr>
+      </w:pPr>
+      <w:proofErr w:type="spellStart"/>
+      <w:r>
+        <w:rPr>
+          <w:lang w:val="nb-NO"/>
+        </w:rPr>
+        <w:t>Horizon</w:t>
+      </w:r>
+      <w:proofErr w:type="spellEnd"/>
+      <w:r>
+        <w:rPr>
+          <w:lang w:val="nb-NO"/>
+        </w:rPr>
+        <w:t xml:space="preserve"> = neste time, (</w:t>
+      </w:r>
+      <w:proofErr w:type="spellStart"/>
+      <w:r>
+        <w:rPr>
+          <w:lang w:val="nb-NO"/>
+        </w:rPr>
+        <w:t>evt</w:t>
+      </w:r>
+      <w:proofErr w:type="spellEnd"/>
+      <w:r>
+        <w:rPr>
+          <w:lang w:val="nb-NO"/>
+        </w:rPr>
+        <w:t xml:space="preserve"> noe mer).  </w:t>
+      </w:r>
+    </w:p>
+    <w:p>
+      <w:pPr>
+        <w:rPr>
+          <w:b/>
+          <w:bCs/>
+          <w:lang w:val="nb-NO"/>
+        </w:rPr>
+      </w:pPr>
+    </w:p>
+    <w:p>
+      <w:pPr>
+        <w:rPr>
+          <w:b/>
+          <w:bCs/>
+          <w:lang w:val="en-US"/>
+        </w:rPr>
+      </w:pPr>
+      <w:proofErr w:type="spellStart"/>
+      <w:r>
+        <w:rPr>
+          <w:b/>
+          <w:bCs/>
+          <w:lang w:val="en-US"/>
+        </w:rPr>
+        <w:t>SeqToSeq</w:t>
+      </w:r>
+      <w:proofErr w:type="spellEnd"/>
+      <w:r>
+        <w:rPr>
+          <w:b/>
+          <w:bCs/>
+          <w:lang w:val="en-US"/>
+        </w:rPr>
+        <w:t xml:space="preserve"> </w:t>
+      </w:r>
+      <w:proofErr w:type="spellStart"/>
+      <w:r>
+        <w:rPr>
+          <w:b/>
+          <w:bCs/>
+          <w:lang w:val="en-US"/>
+        </w:rPr>
+        <w:t>medel</w:t>
+      </w:r>
+      <w:proofErr w:type="spellEnd"/>
+      <w:r>
+        <w:rPr>
+          <w:b/>
+          <w:bCs/>
+          <w:lang w:val="en-US"/>
+        </w:rPr>
+        <w:t xml:space="preserve"> and problem:</w:t>
+      </w:r>
+    </w:p>
+    <w:p>
+      <w:pPr>
+        <w:rPr>
+          <w:i/>
+          <w:iCs/>
+          <w:lang w:val="en-US"/>
+        </w:rPr>
+      </w:pPr>
+      <w:r>
+        <w:rPr>
+          <w:i/>
+          <w:iCs/>
+          <w:lang w:val="en-US"/>
+        </w:rPr>
+        <w:t>Predict all at once!</w:t>
+      </w:r>
+    </w:p>
+    <w:p>
+      <w:pPr>
+        <w:pStyle w:val="ListParagraph"/>
+        <w:numPr>
+          <w:ilvl w:val="0"/>
+          <w:numId w:val="2"/>
+        </w:numPr>
+        <w:rPr>
+          <w:lang w:val="nb-NO"/>
+        </w:rPr>
+      </w:pPr>
+      <w:r>
+        <w:rPr>
+          <w:lang w:val="nb-NO"/>
+        </w:rPr>
+        <w:t xml:space="preserve">Lag = 48, </w:t>
+      </w:r>
+      <w:r>
+        <w:rPr>
+          <w:lang w:val="nb-NO"/>
+        </w:rPr>
+        <w:t>(</w:t>
+      </w:r>
+      <w:r>
+        <w:rPr>
+          <w:lang w:val="nb-NO"/>
+        </w:rPr>
+        <w:t>72?</w:t>
+      </w:r>
+      <w:r>
+        <w:rPr>
+          <w:lang w:val="nb-NO"/>
+        </w:rPr>
+        <w:t>)</w:t>
+      </w:r>
+    </w:p>
+    <w:p>
+      <w:pPr>
+        <w:pStyle w:val="ListParagraph"/>
+        <w:numPr>
+          <w:ilvl w:val="0"/>
+          <w:numId w:val="2"/>
+        </w:numPr>
+        <w:rPr>
+          <w:lang w:val="nb-NO"/>
+        </w:rPr>
+      </w:pPr>
+      <w:r>
+        <w:rPr>
+          <w:lang w:val="nb-NO"/>
+        </w:rPr>
+        <w:t xml:space="preserve">Target time </w:t>
+      </w:r>
+      <w:proofErr w:type="spellStart"/>
+      <w:r>
+        <w:rPr>
+          <w:lang w:val="nb-NO"/>
+        </w:rPr>
+        <w:t>shift</w:t>
+      </w:r>
+      <w:proofErr w:type="spellEnd"/>
+      <w:r>
+        <w:rPr>
+          <w:lang w:val="nb-NO"/>
+        </w:rPr>
+        <w:t xml:space="preserve"> = -24</w:t>
+      </w:r>
+    </w:p>
+    <w:p>
+      <w:pPr>
+        <w:pStyle w:val="ListParagraph"/>
+        <w:numPr>
+          <w:ilvl w:val="0"/>
+          <w:numId w:val="2"/>
+        </w:numPr>
+        <w:rPr>
+          <w:lang w:val="nb-NO"/>
+        </w:rPr>
+      </w:pPr>
+      <w:proofErr w:type="spellStart"/>
+      <w:r>
+        <w:rPr>
+          <w:lang w:val="nb-NO"/>
+        </w:rPr>
+        <w:t>Horizon</w:t>
+      </w:r>
+      <w:proofErr w:type="spellEnd"/>
+      <w:r>
+        <w:rPr>
+          <w:lang w:val="nb-NO"/>
+        </w:rPr>
+        <w:t xml:space="preserve"> = </w:t>
+      </w:r>
+      <w:r>
+        <w:rPr>
+          <w:lang w:val="nb-NO"/>
+        </w:rPr>
+        <w:t>24 timer frem</w:t>
+      </w:r>
+      <w:r>
+        <w:rPr>
+          <w:lang w:val="nb-NO"/>
+        </w:rPr>
+        <w:t xml:space="preserve">  </w:t>
+      </w:r>
+    </w:p>
+    <w:p>
+      <w:pPr>
+        <w:rPr>
+          <w:b/>
+          <w:bCs/>
+          <w:u w:val="single"/>
+          <w:lang w:val="nb-NO"/>
+        </w:rPr>
+      </w:pPr>
+    </w:p>
+    <w:p>
+      <w:pPr>
+        <w:rPr>
+          <w:b/>
+          <w:bCs/>
+          <w:u w:val="single"/>
+          <w:lang w:val="nb-NO"/>
+        </w:rPr>
+      </w:pPr>
+    </w:p>
+    <w:p>
+      <w:pPr>
+        <w:rPr>
+          <w:b/>
+          <w:bCs/>
+          <w:u w:val="single"/>
+          <w:lang w:val="nb-NO"/>
+        </w:rPr>
+      </w:pPr>
+    </w:p>
     <w:sectPr>
       <w:pgSz w:w="11906" w:h="16838"/>
       <w:pgMar w:top="1440" w:right="1440" w:bottom="1440" w:left="1440" w:header="708" w:footer="708" w:gutter="0"/>
@@ -2005,6 +3091,27 @@
     <w:name w:val="Normal"/>
     <w:qFormat/>
   </w:style>
+  <w:style w:type="paragraph" w:styleId="Heading1">
+    <w:name w:val="heading 1"/>
+    <w:basedOn w:val="Normal"/>
+    <w:next w:val="Normal"/>
+    <w:link w:val="Heading1Char"/>
+    <w:uiPriority w:val="9"/>
+    <w:qFormat/>
+    <w:rsid w:val="00114EE4"/>
+    <w:pPr>
+      <w:keepNext/>
+      <w:keepLines/>
+      <w:spacing w:before="240" w:after="0"/>
+      <w:outlineLvl w:val="0"/>
+    </w:pPr>
+    <w:rPr>
+      <w:rFonts w:asciiTheme="majorHAnsi" w:eastAsiaTheme="majorEastAsia" w:hAnsiTheme="majorHAnsi" w:cstheme="majorBidi"/>
+      <w:color w:val="2F5496" w:themeColor="accent1" w:themeShade="BF"/>
+      <w:sz w:val="32"/>
+      <w:szCs w:val="32"/>
+    </w:rPr>
+  </w:style>
   <w:style w:type="character" w:default="1" w:styleId="DefaultParagraphFont">
     <w:name w:val="Default Paragraph Font"/>
     <w:uiPriority w:val="1"/>
@@ -2042,6 +3149,19 @@
       <w:ind w:left="720"/>
       <w:contextualSpacing/>
     </w:pPr>
+  </w:style>
+  <w:style w:type="character" w:customStyle="1" w:styleId="Heading1Char">
+    <w:name w:val="Heading 1 Char"/>
+    <w:basedOn w:val="DefaultParagraphFont"/>
+    <w:link w:val="Heading1"/>
+    <w:uiPriority w:val="9"/>
+    <w:rsid w:val="00114EE4"/>
+    <w:rPr>
+      <w:rFonts w:asciiTheme="majorHAnsi" w:eastAsiaTheme="majorEastAsia" w:hAnsiTheme="majorHAnsi" w:cstheme="majorBidi"/>
+      <w:color w:val="2F5496" w:themeColor="accent1" w:themeShade="BF"/>
+      <w:sz w:val="32"/>
+      <w:szCs w:val="32"/>
+    </w:rPr>
   </w:style>
 </w:styles>
 </file>
@@ -2339,4 +3459,16 @@
     </a:ext>
   </a:extLst>
 </a:theme>
+</file>
+
+<file path=customXml/item1.xml><?xml version="1.0" encoding="utf-8"?>
+<b:Sources xmlns:b="http://schemas.openxmlformats.org/officeDocument/2006/bibliography" xmlns="http://schemas.openxmlformats.org/officeDocument/2006/bibliography" SelectedStyle="\APASixthEditionOfficeOnline.xsl" StyleName="APA" Version="6"/>
+</file>
+
+<file path=customXml/itemProps1.xml><?xml version="1.0" encoding="utf-8"?>
+<ds:datastoreItem xmlns:ds="http://schemas.openxmlformats.org/officeDocument/2006/customXml" ds:itemID="{751CA199-94F1-4211-81F6-F247979E4E94}">
+  <ds:schemaRefs>
+    <ds:schemaRef ds:uri="http://schemas.openxmlformats.org/officeDocument/2006/bibliography"/>
+  </ds:schemaRefs>
+</ds:datastoreItem>
 </file>
</xml_diff>

<commit_message>
modified dataset.. removed last records to match 24 hours
</commit_message>
<xml_diff>
--- a/Todo.docx
+++ b/Todo.docx
@@ -1,6 +1,6 @@
 
 <file path=word/document.xml><?xml version="1.0" encoding="utf-8"?>
-<w:document xmlns:wpc="http://schemas.microsoft.com/office/word/2010/wordprocessingCanvas" xmlns:cx="http://schemas.microsoft.com/office/drawing/2014/chartex" xmlns:cx1="http://schemas.microsoft.com/office/drawing/2015/9/8/chartex" xmlns:cx2="http://schemas.microsoft.com/office/drawing/2015/10/21/chartex" xmlns:cx3="http://schemas.microsoft.com/office/drawing/2016/5/9/chartex" xmlns:cx4="http://schemas.microsoft.com/office/drawing/2016/5/10/chartex" xmlns:cx5="http://schemas.microsoft.com/office/drawing/2016/5/11/chartex" xmlns:cx6="http://schemas.microsoft.com/office/drawing/2016/5/12/chartex" xmlns:cx7="http://schemas.microsoft.com/office/drawing/2016/5/13/chartex" xmlns:cx8="http://schemas.microsoft.com/office/drawing/2016/5/14/chartex" xmlns:mc="http://schemas.openxmlformats.org/markup-compatibility/2006" xmlns:aink="http://schemas.microsoft.com/office/drawing/2016/ink" xmlns:am3d="http://schemas.microsoft.com/office/drawing/2017/model3d" xmlns:o="urn:schemas-microsoft-com:office:office" xmlns:r="http://schemas.openxmlformats.org/officeDocument/2006/relationships" xmlns:m="http://schemas.openxmlformats.org/officeDocument/2006/math" xmlns:v="urn:schemas-microsoft-com:vml" xmlns:wp14="http://schemas.microsoft.com/office/word/2010/wordprocessingDrawing" xmlns:wp="http://schemas.openxmlformats.org/drawingml/2006/wordprocessingDrawing" xmlns:w10="urn:schemas-microsoft-com:office:word" xmlns:w="http://schemas.openxmlformats.org/wordprocessingml/2006/main" xmlns:w14="http://schemas.microsoft.com/office/word/2010/wordml" xmlns:w15="http://schemas.microsoft.com/office/word/2012/wordml" xmlns:w16cex="http://schemas.microsoft.com/office/word/2018/wordml/cex" xmlns:w16cid="http://schemas.microsoft.com/office/word/2016/wordml/cid" xmlns:w16="http://schemas.microsoft.com/office/word/2018/wordml" xmlns:w16se="http://schemas.microsoft.com/office/word/2015/wordml/symex" xmlns:wpg="http://schemas.microsoft.com/office/word/2010/wordprocessingGroup" xmlns:wpi="http://schemas.microsoft.com/office/word/2010/wordprocessingInk" xmlns:wne="http://schemas.microsoft.com/office/word/2006/wordml" xmlns:wps="http://schemas.microsoft.com/office/word/2010/wordprocessingShape" mc:Ignorable="w14 w15 w16se w16cid w16 w16cex wp14">
+<w:document xmlns:wpc="http://schemas.microsoft.com/office/word/2010/wordprocessingCanvas" xmlns:cx="http://schemas.microsoft.com/office/drawing/2014/chartex" xmlns:cx1="http://schemas.microsoft.com/office/drawing/2015/9/8/chartex" xmlns:cx2="http://schemas.microsoft.com/office/drawing/2015/10/21/chartex" xmlns:cx3="http://schemas.microsoft.com/office/drawing/2016/5/9/chartex" xmlns:cx4="http://schemas.microsoft.com/office/drawing/2016/5/10/chartex" xmlns:cx5="http://schemas.microsoft.com/office/drawing/2016/5/11/chartex" xmlns:cx6="http://schemas.microsoft.com/office/drawing/2016/5/12/chartex" xmlns:cx7="http://schemas.microsoft.com/office/drawing/2016/5/13/chartex" xmlns:cx8="http://schemas.microsoft.com/office/drawing/2016/5/14/chartex" xmlns:mc="http://schemas.openxmlformats.org/markup-compatibility/2006" xmlns:aink="http://schemas.microsoft.com/office/drawing/2016/ink" xmlns:am3d="http://schemas.microsoft.com/office/drawing/2017/model3d" xmlns:o="urn:schemas-microsoft-com:office:office" xmlns:r="http://schemas.openxmlformats.org/officeDocument/2006/relationships" xmlns:m="http://schemas.openxmlformats.org/officeDocument/2006/math" xmlns:v="urn:schemas-microsoft-com:vml" xmlns:wp14="http://schemas.microsoft.com/office/word/2010/wordprocessingDrawing" xmlns:wp="http://schemas.openxmlformats.org/drawingml/2006/wordprocessingDrawing" xmlns:w10="urn:schemas-microsoft-com:office:word" xmlns:w="http://schemas.openxmlformats.org/wordprocessingml/2006/main" xmlns:w14="http://schemas.microsoft.com/office/word/2010/wordml" xmlns:w15="http://schemas.microsoft.com/office/word/2012/wordml" xmlns:w16cex="http://schemas.microsoft.com/office/word/2018/wordml/cex" xmlns:w16cid="http://schemas.microsoft.com/office/word/2016/wordml/cid" xmlns:w16="http://schemas.microsoft.com/office/word/2018/wordml" xmlns:w16sdtdh="http://schemas.microsoft.com/office/word/2020/wordml/sdtdatahash" xmlns:w16se="http://schemas.microsoft.com/office/word/2015/wordml/symex" xmlns:wpg="http://schemas.microsoft.com/office/word/2010/wordprocessingGroup" xmlns:wpi="http://schemas.microsoft.com/office/word/2010/wordprocessingInk" xmlns:wne="http://schemas.microsoft.com/office/word/2006/wordml" xmlns:wps="http://schemas.microsoft.com/office/word/2010/wordprocessingShape" mc:Ignorable="w14 w15 w16se w16cid w16 w16cex w16sdtdh wp14">
   <w:body>
     <w:p>
       <w:pPr>
@@ -12,21 +12,9 @@
     <w:p>
       <w:pPr>
         <w:pStyle w:val="Heading1"/>
-        <w:rPr>
-          <w:lang w:val="nb-NO"/>
-        </w:rPr>
-      </w:pPr>
-      <w:r>
-        <w:rPr>
-          <w:lang w:val="nb-NO"/>
-        </w:rPr>
-        <w:t>Initial</w:t>
-      </w:r>
-      <w:r>
-        <w:rPr>
-          <w:lang w:val="nb-NO"/>
-        </w:rPr>
-        <w:t>)</w:t>
+      </w:pPr>
+      <w:r>
+        <w:t>Initial)</w:t>
       </w:r>
     </w:p>
     <w:p>
@@ -124,14 +112,8 @@
     <w:p>
       <w:pPr>
         <w:pStyle w:val="Heading1"/>
-        <w:rPr>
-          <w:lang w:val="nb-NO"/>
-        </w:rPr>
-      </w:pPr>
-      <w:r>
-        <w:rPr>
-          <w:lang w:val="nb-NO"/>
-        </w:rPr>
+      </w:pPr>
+      <w:r>
         <w:t>Part A)</w:t>
       </w:r>
     </w:p>
@@ -212,21 +194,7 @@
         <w:rPr>
           <w:highlight w:val="yellow"/>
         </w:rPr>
-        <w:t xml:space="preserve"> </w:t>
-      </w:r>
-      <w:proofErr w:type="spellStart"/>
-      <w:r>
-        <w:rPr>
-          <w:highlight w:val="yellow"/>
-        </w:rPr>
-        <w:t>på</w:t>
-      </w:r>
-      <w:proofErr w:type="spellEnd"/>
-      <w:r>
-        <w:rPr>
-          <w:highlight w:val="yellow"/>
-        </w:rPr>
-        <w:t xml:space="preserve"> pris</w:t>
+        <w:t xml:space="preserve"> på pris</w:t>
       </w:r>
     </w:p>
     <w:p>
@@ -237,13 +205,13 @@
           <w:numId w:val="1"/>
         </w:numPr>
         <w:rPr>
-          <w:highlight w:val="yellow"/>
+          <w:highlight w:val="green"/>
           <w:lang w:val="sv-SE"/>
         </w:rPr>
       </w:pPr>
       <w:r>
         <w:rPr>
-          <w:highlight w:val="yellow"/>
+          <w:highlight w:val="green"/>
           <w:lang w:val="sv-SE"/>
         </w:rPr>
         <w:t xml:space="preserve">Fit regression linje på </w:t>
@@ -251,7 +219,7 @@
       <w:proofErr w:type="spellStart"/>
       <w:r>
         <w:rPr>
-          <w:highlight w:val="yellow"/>
+          <w:highlight w:val="green"/>
           <w:lang w:val="sv-SE"/>
         </w:rPr>
         <w:t>dataen</w:t>
@@ -259,21 +227,21 @@
       <w:proofErr w:type="spellEnd"/>
       <w:r>
         <w:rPr>
-          <w:highlight w:val="yellow"/>
+          <w:highlight w:val="green"/>
           <w:lang w:val="sv-SE"/>
         </w:rPr>
         <w:t xml:space="preserve"> </w:t>
       </w:r>
       <w:r>
         <w:rPr>
-          <w:highlight w:val="yellow"/>
+          <w:highlight w:val="green"/>
           <w:lang w:val="sv-SE"/>
         </w:rPr>
         <w:sym w:font="Wingdings" w:char="F0E0"/>
       </w:r>
       <w:r>
         <w:rPr>
-          <w:highlight w:val="yellow"/>
+          <w:highlight w:val="green"/>
           <w:lang w:val="sv-SE"/>
         </w:rPr>
         <w:t xml:space="preserve"> </w:t>
@@ -281,7 +249,7 @@
       <w:proofErr w:type="spellStart"/>
       <w:r>
         <w:rPr>
-          <w:highlight w:val="yellow"/>
+          <w:highlight w:val="green"/>
           <w:lang w:val="sv-SE"/>
         </w:rPr>
         <w:t>slope</w:t>
@@ -289,7 +257,7 @@
       <w:proofErr w:type="spellEnd"/>
       <w:r>
         <w:rPr>
-          <w:highlight w:val="yellow"/>
+          <w:highlight w:val="green"/>
           <w:lang w:val="sv-SE"/>
         </w:rPr>
         <w:t xml:space="preserve"> </w:t>
@@ -297,7 +265,7 @@
       <w:proofErr w:type="spellStart"/>
       <w:r>
         <w:rPr>
-          <w:highlight w:val="yellow"/>
+          <w:highlight w:val="green"/>
           <w:lang w:val="sv-SE"/>
         </w:rPr>
         <w:t>paranet</w:t>
@@ -312,13 +280,13 @@
           <w:numId w:val="1"/>
         </w:numPr>
         <w:rPr>
-          <w:highlight w:val="yellow"/>
-          <w:lang w:val="nb-NO"/>
-        </w:rPr>
-      </w:pPr>
-      <w:r>
-        <w:rPr>
-          <w:highlight w:val="yellow"/>
+          <w:highlight w:val="green"/>
+          <w:lang w:val="nb-NO"/>
+        </w:rPr>
+      </w:pPr>
+      <w:r>
+        <w:rPr>
+          <w:highlight w:val="green"/>
           <w:lang w:val="nb-NO"/>
         </w:rPr>
         <w:t>Hypotesetest innen gitt signifikans for å se om trenden (</w:t>
@@ -326,7 +294,7 @@
       <w:proofErr w:type="spellStart"/>
       <w:r>
         <w:rPr>
-          <w:highlight w:val="yellow"/>
+          <w:highlight w:val="green"/>
           <w:lang w:val="nb-NO"/>
         </w:rPr>
         <w:t>autocorralation</w:t>
@@ -334,7 +302,7 @@
       <w:proofErr w:type="spellEnd"/>
       <w:r>
         <w:rPr>
-          <w:highlight w:val="yellow"/>
+          <w:highlight w:val="green"/>
           <w:lang w:val="nb-NO"/>
         </w:rPr>
         <w:t>) er signifikant</w:t>
@@ -348,27 +316,27 @@
           <w:numId w:val="1"/>
         </w:numPr>
         <w:rPr>
-          <w:highlight w:val="yellow"/>
-          <w:lang w:val="nb-NO"/>
-        </w:rPr>
-      </w:pPr>
-      <w:r>
-        <w:rPr>
-          <w:highlight w:val="yellow"/>
+          <w:highlight w:val="green"/>
+          <w:lang w:val="nb-NO"/>
+        </w:rPr>
+      </w:pPr>
+      <w:r>
+        <w:rPr>
+          <w:highlight w:val="green"/>
           <w:lang w:val="nb-NO"/>
         </w:rPr>
         <w:t xml:space="preserve">Hvis trenden er signifikant </w:t>
       </w:r>
       <w:r>
         <w:rPr>
-          <w:highlight w:val="yellow"/>
+          <w:highlight w:val="green"/>
           <w:lang w:val="nb-NO"/>
         </w:rPr>
         <w:sym w:font="Wingdings" w:char="F0E0"/>
       </w:r>
       <w:r>
         <w:rPr>
-          <w:highlight w:val="yellow"/>
+          <w:highlight w:val="green"/>
           <w:lang w:val="nb-NO"/>
         </w:rPr>
         <w:t xml:space="preserve"> Kan ta regresjonslinjen og trekke den fra tidsserie dataverdien</w:t>
@@ -382,14 +350,76 @@
           <w:numId w:val="1"/>
         </w:numPr>
         <w:rPr>
-          <w:highlight w:val="yellow"/>
-        </w:rPr>
-      </w:pPr>
-      <w:r>
-        <w:rPr>
-          <w:highlight w:val="yellow"/>
-        </w:rPr>
-        <w:t>Autocorrelation analyse med pris</w:t>
+          <w:highlight w:val="green"/>
+        </w:rPr>
+      </w:pPr>
+      <w:proofErr w:type="gramStart"/>
+      <w:r>
+        <w:rPr>
+          <w:highlight w:val="green"/>
+        </w:rPr>
+        <w:t>Autocorrelation</w:t>
+      </w:r>
+      <w:proofErr w:type="gramEnd"/>
+      <w:r>
+        <w:rPr>
+          <w:highlight w:val="green"/>
+        </w:rPr>
+        <w:t xml:space="preserve"> analyse med pris</w:t>
+      </w:r>
+    </w:p>
+    <w:p>
+      <w:pPr>
+        <w:pStyle w:val="ListParagraph"/>
+        <w:numPr>
+          <w:ilvl w:val="1"/>
+          <w:numId w:val="1"/>
+        </w:numPr>
+        <w:rPr>
+          <w:highlight w:val="yellow"/>
+          <w:lang w:val="da-DK"/>
+        </w:rPr>
+      </w:pPr>
+      <w:r>
+        <w:rPr>
+          <w:highlight w:val="yellow"/>
+          <w:lang w:val="da-DK"/>
+        </w:rPr>
+        <w:t xml:space="preserve">Klassisk metode: </w:t>
+      </w:r>
+      <w:r>
+        <w:rPr>
+          <w:highlight w:val="yellow"/>
+          <w:lang w:val="da-DK"/>
+        </w:rPr>
+        <w:t>Auto Regressive model</w:t>
+      </w:r>
+      <w:r>
+        <w:rPr>
+          <w:highlight w:val="yellow"/>
+          <w:lang w:val="da-DK"/>
+        </w:rPr>
+        <w:t xml:space="preserve"> </w:t>
+      </w:r>
+      <w:r>
+        <w:rPr>
+          <w:highlight w:val="yellow"/>
+        </w:rPr>
+        <w:sym w:font="Wingdings" w:char="F0E0"/>
+      </w:r>
+      <w:r>
+        <w:rPr>
+          <w:highlight w:val="yellow"/>
+          <w:lang w:val="da-DK"/>
+        </w:rPr>
+        <w:t xml:space="preserve"> Baseline mod</w:t>
+      </w:r>
+      <w:r>
+        <w:rPr>
+          <w:highlight w:val="yellow"/>
+          <w:lang w:val="da-DK"/>
+        </w:rPr>
+        <w:t xml:space="preserve">el. </w:t>
       </w:r>
     </w:p>
     <w:p>
@@ -499,9 +529,18 @@
           <w:highlight w:val="yellow"/>
           <w:lang w:val="nb-NO"/>
         </w:rPr>
-        <w:t xml:space="preserve"> mellom pris og delta(</w:t>
-      </w:r>
-      <w:proofErr w:type="spellStart"/>
+        <w:t xml:space="preserve"> mellom pris og </w:t>
+      </w:r>
+      <w:proofErr w:type="gramStart"/>
+      <w:r>
+        <w:rPr>
+          <w:highlight w:val="yellow"/>
+          <w:lang w:val="nb-NO"/>
+        </w:rPr>
+        <w:t>delta(</w:t>
+      </w:r>
+      <w:proofErr w:type="spellStart"/>
+      <w:proofErr w:type="gramEnd"/>
       <w:r>
         <w:rPr>
           <w:highlight w:val="yellow"/>
@@ -906,6 +945,562 @@
           <w:lang w:val="nb-NO"/>
         </w:rPr>
       </w:pPr>
+    </w:p>
+    <w:p>
+      <w:r>
+        <w:t>(</w:t>
+      </w:r>
+      <w:proofErr w:type="spellStart"/>
+      <w:r>
+        <w:t>X_train</w:t>
+      </w:r>
+      <w:proofErr w:type="spellEnd"/>
+      <w:r>
+        <w:t xml:space="preserve">, </w:t>
+      </w:r>
+      <w:proofErr w:type="spellStart"/>
+      <w:r>
+        <w:t>y_train</w:t>
+      </w:r>
+      <w:proofErr w:type="spellEnd"/>
+      <w:r>
+        <w:t xml:space="preserve">) = batch, </w:t>
+      </w:r>
+      <w:proofErr w:type="spellStart"/>
+      <w:r>
+        <w:t>seq</w:t>
+      </w:r>
+      <w:proofErr w:type="spellEnd"/>
+      <w:r>
+        <w:t>, 2)</w:t>
+      </w:r>
+    </w:p>
+    <w:p>
+      <w:proofErr w:type="gramStart"/>
+      <w:r>
+        <w:t>Fit(</w:t>
+      </w:r>
+      <w:proofErr w:type="spellStart"/>
+      <w:proofErr w:type="gramEnd"/>
+      <w:r>
+        <w:t>X_train</w:t>
+      </w:r>
+      <w:proofErr w:type="spellEnd"/>
+      <w:r>
+        <w:t xml:space="preserve">, </w:t>
+      </w:r>
+      <w:proofErr w:type="spellStart"/>
+      <w:r>
+        <w:t>y_train</w:t>
+      </w:r>
+      <w:proofErr w:type="spellEnd"/>
+      <w:r>
+        <w:t>[0])</w:t>
+      </w:r>
+      <w:r>
+        <w:br w:type="page"/>
+      </w:r>
+    </w:p>
+    <w:p>
+      <w:r>
+        <w:lastRenderedPageBreak/>
+        <w:t>PART A)</w:t>
+      </w:r>
+    </w:p>
+    <w:p>
+      <w:pPr>
+        <w:pStyle w:val="ListParagraph"/>
+        <w:numPr>
+          <w:ilvl w:val="0"/>
+          <w:numId w:val="4"/>
+        </w:numPr>
+      </w:pPr>
+      <w:r>
+        <w:t>Nature of the problem</w:t>
+      </w:r>
+    </w:p>
+    <w:p>
+      <w:pPr>
+        <w:pStyle w:val="ListParagraph"/>
+        <w:numPr>
+          <w:ilvl w:val="0"/>
+          <w:numId w:val="4"/>
+        </w:numPr>
+      </w:pPr>
+      <w:r>
+        <w:t xml:space="preserve">Data </w:t>
+      </w:r>
+      <w:r>
+        <w:t xml:space="preserve">collection and </w:t>
+      </w:r>
+      <w:r>
+        <w:t>gathering</w:t>
+      </w:r>
+    </w:p>
+    <w:p>
+      <w:pPr>
+        <w:pStyle w:val="ListParagraph"/>
+        <w:numPr>
+          <w:ilvl w:val="0"/>
+          <w:numId w:val="4"/>
+        </w:numPr>
+      </w:pPr>
+      <w:r>
+        <w:t>Data pre-processing</w:t>
+      </w:r>
+    </w:p>
+    <w:p>
+      <w:pPr>
+        <w:pStyle w:val="ListParagraph"/>
+        <w:numPr>
+          <w:ilvl w:val="0"/>
+          <w:numId w:val="4"/>
+        </w:numPr>
+      </w:pPr>
+      <w:r>
+        <w:t>Feature analysis</w:t>
+      </w:r>
+    </w:p>
+    <w:p>
+      <w:pPr>
+        <w:pStyle w:val="ListParagraph"/>
+        <w:numPr>
+          <w:ilvl w:val="0"/>
+          <w:numId w:val="4"/>
+        </w:numPr>
+        <w:rPr>
+          <w:lang w:val="nb-NO"/>
+        </w:rPr>
+      </w:pPr>
+      <w:r>
+        <w:rPr>
+          <w:lang w:val="nb-NO"/>
+        </w:rPr>
+        <w:t>Belys hvorfor dataen er vanskelig!!!!</w:t>
+      </w:r>
+      <w:r>
+        <w:rPr>
+          <w:lang w:val="nb-NO"/>
+        </w:rPr>
+        <w:t xml:space="preserve"> </w:t>
+      </w:r>
+      <w:r>
+        <w:sym w:font="Wingdings" w:char="F0E0"/>
+      </w:r>
+      <w:r>
+        <w:rPr>
+          <w:lang w:val="nb-NO"/>
+        </w:rPr>
+        <w:t xml:space="preserve"> Bruk</w:t>
+      </w:r>
+      <w:r>
+        <w:rPr>
+          <w:lang w:val="nb-NO"/>
+        </w:rPr>
+        <w:t xml:space="preserve"> plots </w:t>
+      </w:r>
+      <w:r>
+        <w:rPr>
+          <w:lang w:val="nb-NO"/>
+        </w:rPr>
+        <w:t xml:space="preserve">og hvordan prisen har endret seg og markedskrefter som påvirker pris.. data som vi ikke har. </w:t>
+      </w:r>
+    </w:p>
+    <w:p>
+      <w:pPr>
+        <w:pStyle w:val="ListParagraph"/>
+        <w:numPr>
+          <w:ilvl w:val="1"/>
+          <w:numId w:val="4"/>
+        </w:numPr>
+        <w:rPr>
+          <w:lang w:val="nb-NO"/>
+        </w:rPr>
+      </w:pPr>
+      <w:r>
+        <w:rPr>
+          <w:lang w:val="nb-NO"/>
+        </w:rPr>
+        <w:t xml:space="preserve">Feil i </w:t>
+      </w:r>
+      <w:proofErr w:type="spellStart"/>
+      <w:r>
+        <w:rPr>
+          <w:lang w:val="nb-NO"/>
+        </w:rPr>
+        <w:t>forecast</w:t>
+      </w:r>
+      <w:proofErr w:type="spellEnd"/>
+      <w:r>
+        <w:rPr>
+          <w:lang w:val="nb-NO"/>
+        </w:rPr>
+        <w:t xml:space="preserve"> </w:t>
+      </w:r>
+      <w:proofErr w:type="gramStart"/>
+      <w:r>
+        <w:rPr>
+          <w:lang w:val="nb-NO"/>
+        </w:rPr>
+        <w:t>modeller…</w:t>
+      </w:r>
+      <w:proofErr w:type="gramEnd"/>
+      <w:r>
+        <w:rPr>
+          <w:lang w:val="nb-NO"/>
+        </w:rPr>
+        <w:t xml:space="preserve"> som bla pris blir basert på. </w:t>
+      </w:r>
+    </w:p>
+    <w:p>
+      <w:pPr>
+        <w:rPr>
+          <w:lang w:val="nb-NO"/>
+        </w:rPr>
+      </w:pPr>
+    </w:p>
+    <w:p>
+      <w:r>
+        <w:t xml:space="preserve">PART </w:t>
+      </w:r>
+      <w:r>
+        <w:t>B</w:t>
+      </w:r>
+      <w:r>
+        <w:t xml:space="preserve">) – </w:t>
+      </w:r>
+      <w:proofErr w:type="gramStart"/>
+      <w:r>
+        <w:t>24 hour</w:t>
+      </w:r>
+      <w:proofErr w:type="gramEnd"/>
+      <w:r>
+        <w:t xml:space="preserve"> prediction i</w:t>
+      </w:r>
+      <w:r>
+        <w:t xml:space="preserve">terative </w:t>
+      </w:r>
+    </w:p>
+    <w:p>
+      <w:pPr>
+        <w:pStyle w:val="ListParagraph"/>
+        <w:numPr>
+          <w:ilvl w:val="0"/>
+          <w:numId w:val="3"/>
+        </w:numPr>
+        <w:rPr>
+          <w:highlight w:val="yellow"/>
+        </w:rPr>
+      </w:pPr>
+      <w:r>
+        <w:rPr>
+          <w:highlight w:val="yellow"/>
+        </w:rPr>
+        <w:t xml:space="preserve">Trend analysis, autocorrelation, AR </w:t>
+      </w:r>
+      <w:proofErr w:type="gramStart"/>
+      <w:r>
+        <w:rPr>
+          <w:highlight w:val="yellow"/>
+        </w:rPr>
+        <w:t>model</w:t>
+      </w:r>
+      <w:r>
+        <w:rPr>
+          <w:highlight w:val="yellow"/>
+        </w:rPr>
+        <w:t xml:space="preserve">  -</w:t>
+      </w:r>
+      <w:proofErr w:type="gramEnd"/>
+      <w:r>
+        <w:rPr>
+          <w:highlight w:val="yellow"/>
+        </w:rPr>
+        <w:t xml:space="preserve"> </w:t>
+      </w:r>
+      <w:r>
+        <w:t xml:space="preserve">Time </w:t>
+      </w:r>
+      <w:r>
+        <w:rPr>
+          <w:rFonts w:asciiTheme="majorHAnsi" w:hAnsiTheme="majorHAnsi" w:cstheme="majorHAnsi"/>
+          <w:sz w:val="20"/>
+          <w:szCs w:val="20"/>
+        </w:rPr>
+        <w:t xml:space="preserve">series </w:t>
+      </w:r>
+      <w:r>
+        <w:rPr>
+          <w:rFonts w:asciiTheme="majorHAnsi" w:hAnsiTheme="majorHAnsi" w:cstheme="majorHAnsi"/>
+          <w:color w:val="404040"/>
+          <w:sz w:val="20"/>
+          <w:szCs w:val="20"/>
+          <w:shd w:val="clear" w:color="auto" w:fill="FFFFFF"/>
+        </w:rPr>
+        <w:t>central algorithms</w:t>
+      </w:r>
+      <w:r>
+        <w:rPr>
+          <w:rFonts w:asciiTheme="majorHAnsi" w:hAnsiTheme="majorHAnsi" w:cstheme="majorHAnsi"/>
+          <w:color w:val="404040"/>
+          <w:sz w:val="20"/>
+          <w:szCs w:val="20"/>
+          <w:shd w:val="clear" w:color="auto" w:fill="FFFFFF"/>
+        </w:rPr>
+        <w:t>… uses OLS internally</w:t>
+      </w:r>
+      <w:r>
+        <w:rPr>
+          <w:highlight w:val="yellow"/>
+        </w:rPr>
+        <w:t>)</w:t>
+      </w:r>
+    </w:p>
+    <w:p>
+      <w:pPr>
+        <w:pStyle w:val="ListParagraph"/>
+        <w:numPr>
+          <w:ilvl w:val="0"/>
+          <w:numId w:val="3"/>
+        </w:numPr>
+        <w:rPr>
+          <w:highlight w:val="green"/>
+        </w:rPr>
+      </w:pPr>
+      <w:r>
+        <w:rPr>
+          <w:highlight w:val="green"/>
+        </w:rPr>
+        <w:t>LSTM with sliding window</w:t>
+      </w:r>
+    </w:p>
+    <w:p>
+      <w:pPr>
+        <w:pStyle w:val="ListParagraph"/>
+        <w:numPr>
+          <w:ilvl w:val="0"/>
+          <w:numId w:val="3"/>
+        </w:numPr>
+      </w:pPr>
+      <w:r>
+        <w:t>Own NN with sliding window</w:t>
+      </w:r>
+    </w:p>
+    <w:p>
+      <w:pPr>
+        <w:pStyle w:val="ListParagraph"/>
+        <w:numPr>
+          <w:ilvl w:val="1"/>
+          <w:numId w:val="3"/>
+        </w:numPr>
+      </w:pPr>
+      <w:proofErr w:type="spellStart"/>
+      <w:r>
+        <w:t>X_train</w:t>
+      </w:r>
+      <w:proofErr w:type="spellEnd"/>
+      <w:r>
+        <w:t xml:space="preserve"> = (batch, features=72), y</w:t>
+      </w:r>
+      <w:proofErr w:type="spellStart"/>
+      <w:r>
+        <w:t>_train</w:t>
+      </w:r>
+      <w:proofErr w:type="spellEnd"/>
+      <w:r>
+        <w:t xml:space="preserve"> = (batch,1)</w:t>
+      </w:r>
+    </w:p>
+    <w:p>
+      <w:pPr>
+        <w:pStyle w:val="ListParagraph"/>
+        <w:numPr>
+          <w:ilvl w:val="0"/>
+          <w:numId w:val="3"/>
+        </w:numPr>
+      </w:pPr>
+      <w:r>
+        <w:t>Both Theory and results</w:t>
+      </w:r>
+    </w:p>
+    <w:p/>
+    <w:p>
+      <w:r>
+        <w:t xml:space="preserve">PART </w:t>
+      </w:r>
+      <w:r>
+        <w:t>C</w:t>
+      </w:r>
+      <w:r>
+        <w:t xml:space="preserve">) – </w:t>
+      </w:r>
+      <w:r>
+        <w:t>24 hours in one prediction</w:t>
+      </w:r>
+      <w:r>
+        <w:t xml:space="preserve"> </w:t>
+      </w:r>
+    </w:p>
+    <w:p>
+      <w:pPr>
+        <w:pStyle w:val="ListParagraph"/>
+        <w:numPr>
+          <w:ilvl w:val="0"/>
+          <w:numId w:val="3"/>
+        </w:numPr>
+        <w:rPr>
+          <w:highlight w:val="green"/>
+          <w:lang w:val="sv-SE"/>
+        </w:rPr>
+      </w:pPr>
+      <w:r>
+        <w:rPr>
+          <w:highlight w:val="green"/>
+          <w:lang w:val="sv-SE"/>
+        </w:rPr>
+        <w:t xml:space="preserve">LSTM </w:t>
+      </w:r>
+      <w:r>
+        <w:rPr>
+          <w:highlight w:val="green"/>
+          <w:lang w:val="sv-SE"/>
+        </w:rPr>
+        <w:t>vs RNN vs GRU</w:t>
+      </w:r>
+    </w:p>
+    <w:p>
+      <w:pPr>
+        <w:pStyle w:val="ListParagraph"/>
+        <w:numPr>
+          <w:ilvl w:val="0"/>
+          <w:numId w:val="3"/>
+        </w:numPr>
+        <w:rPr>
+          <w:lang w:val="sv-SE"/>
+        </w:rPr>
+      </w:pPr>
+      <w:r>
+        <w:rPr>
+          <w:lang w:val="sv-SE"/>
+        </w:rPr>
+        <w:t>Cross-</w:t>
+      </w:r>
+      <w:proofErr w:type="spellStart"/>
+      <w:r>
+        <w:rPr>
+          <w:lang w:val="sv-SE"/>
+        </w:rPr>
+        <w:t>Validation</w:t>
+      </w:r>
+      <w:proofErr w:type="spellEnd"/>
+      <w:r>
+        <w:rPr>
+          <w:lang w:val="sv-SE"/>
+        </w:rPr>
+        <w:t>?</w:t>
+      </w:r>
+    </w:p>
+    <w:p>
+      <w:pPr>
+        <w:pStyle w:val="ListParagraph"/>
+        <w:numPr>
+          <w:ilvl w:val="0"/>
+          <w:numId w:val="3"/>
+        </w:numPr>
+        <w:rPr>
+          <w:lang w:val="sv-SE"/>
+        </w:rPr>
+      </w:pPr>
+      <w:r>
+        <w:rPr>
+          <w:lang w:val="sv-SE"/>
+        </w:rPr>
+        <w:t>LSTM Seq2Seq?</w:t>
+      </w:r>
+    </w:p>
+    <w:p/>
+    <w:p>
+      <w:r>
+        <w:t xml:space="preserve">PART </w:t>
+      </w:r>
+      <w:r>
+        <w:t>D</w:t>
+      </w:r>
+      <w:r>
+        <w:t xml:space="preserve">) – </w:t>
+      </w:r>
+      <w:r>
+        <w:t>Multivariate if time</w:t>
+      </w:r>
+    </w:p>
+    <w:p>
+      <w:pPr>
+        <w:pStyle w:val="ListParagraph"/>
+        <w:numPr>
+          <w:ilvl w:val="0"/>
+          <w:numId w:val="3"/>
+        </w:numPr>
+        <w:rPr>
+          <w:lang w:val="sv-SE"/>
+        </w:rPr>
+      </w:pPr>
+      <w:r>
+        <w:rPr>
+          <w:lang w:val="sv-SE"/>
+        </w:rPr>
+        <w:t>LSTM</w:t>
+      </w:r>
+    </w:p>
+    <w:p>
+      <w:pPr>
+        <w:pStyle w:val="ListParagraph"/>
+        <w:numPr>
+          <w:ilvl w:val="0"/>
+          <w:numId w:val="3"/>
+        </w:numPr>
+        <w:rPr>
+          <w:lang w:val="sv-SE"/>
+        </w:rPr>
+      </w:pPr>
+      <w:r>
+        <w:rPr>
+          <w:lang w:val="sv-SE"/>
+        </w:rPr>
+        <w:t>Cross-</w:t>
+      </w:r>
+      <w:proofErr w:type="spellStart"/>
+      <w:r>
+        <w:rPr>
+          <w:lang w:val="sv-SE"/>
+        </w:rPr>
+        <w:t>Validation</w:t>
+      </w:r>
+      <w:proofErr w:type="spellEnd"/>
+      <w:r>
+        <w:rPr>
+          <w:lang w:val="sv-SE"/>
+        </w:rPr>
+        <w:t>?</w:t>
+      </w:r>
+    </w:p>
+    <w:p/>
+    <w:p/>
+    <w:p/>
+    <w:p/>
+    <w:p/>
+    <w:p/>
+    <w:p>
+      <w:r>
+        <w:t>(</w:t>
+      </w:r>
+      <w:proofErr w:type="spellStart"/>
+      <w:r>
+        <w:t>N_batch</w:t>
+      </w:r>
+      <w:proofErr w:type="spellEnd"/>
+      <w:r>
+        <w:t>, 72, 24)</w:t>
+      </w:r>
     </w:p>
     <w:p>
       <w:pPr>
@@ -914,41 +1509,19 @@
           <w:color w:val="2F5496" w:themeColor="accent1" w:themeShade="BF"/>
           <w:sz w:val="32"/>
           <w:szCs w:val="32"/>
-          <w:lang w:val="nb-NO"/>
-        </w:rPr>
-      </w:pPr>
-      <w:r>
-        <w:rPr>
-          <w:lang w:val="nb-NO"/>
-        </w:rPr>
+        </w:rPr>
+      </w:pPr>
+      <w:r>
         <w:br w:type="page"/>
       </w:r>
     </w:p>
     <w:p>
       <w:pPr>
         <w:pStyle w:val="Heading1"/>
-        <w:rPr>
-          <w:lang w:val="nb-NO"/>
-        </w:rPr>
-      </w:pPr>
-      <w:r>
-        <w:rPr>
-          <w:lang w:val="nb-NO"/>
-        </w:rPr>
+      </w:pPr>
+      <w:r>
         <w:lastRenderedPageBreak/>
-        <w:t xml:space="preserve">Part </w:t>
-      </w:r>
-      <w:r>
-        <w:rPr>
-          <w:lang w:val="nb-NO"/>
-        </w:rPr>
-        <w:t>B</w:t>
-      </w:r>
-      <w:r>
-        <w:rPr>
-          <w:lang w:val="nb-NO"/>
-        </w:rPr>
-        <w:t>)</w:t>
+        <w:t>Part B)</w:t>
       </w:r>
     </w:p>
     <w:p>
@@ -957,7 +1530,6 @@
           <w:b/>
           <w:bCs/>
           <w:u w:val="single"/>
-          <w:lang w:val="nb-NO"/>
         </w:rPr>
       </w:pPr>
     </w:p>
@@ -1235,15 +1807,7 @@
           <w:bCs/>
           <w:lang w:val="en-US"/>
         </w:rPr>
-        <w:t>SeqTo</w:t>
-      </w:r>
-      <w:r>
-        <w:rPr>
-          <w:b/>
-          <w:bCs/>
-          <w:lang w:val="en-US"/>
-        </w:rPr>
-        <w:t>Seq</w:t>
+        <w:t>SeqToSeq</w:t>
       </w:r>
       <w:proofErr w:type="spellEnd"/>
       <w:r>
@@ -1355,13 +1919,7 @@
         <w:rPr>
           <w:lang w:val="nb-NO"/>
         </w:rPr>
-        <w:t xml:space="preserve"> = -</w:t>
-      </w:r>
-      <w:r>
-        <w:rPr>
-          <w:lang w:val="nb-NO"/>
-        </w:rPr>
-        <w:t>24</w:t>
+        <w:t xml:space="preserve"> = -24</w:t>
       </w:r>
     </w:p>
     <w:p>
@@ -1433,19 +1991,7 @@
           <w:lang w:val="en-US"/>
         </w:rPr>
         <w:lastRenderedPageBreak/>
-        <w:t xml:space="preserve">Part </w:t>
-      </w:r>
-      <w:r>
-        <w:rPr>
-          <w:lang w:val="en-US"/>
-        </w:rPr>
-        <w:t>C</w:t>
-      </w:r>
-      <w:r>
-        <w:rPr>
-          <w:lang w:val="en-US"/>
-        </w:rPr>
-        <w:t>)</w:t>
+        <w:t>Part C)</w:t>
       </w:r>
     </w:p>
     <w:p>
@@ -1501,9 +2047,9 @@
           <w:u w:val="single"/>
           <w:lang w:val="en-US"/>
         </w:rPr>
-        <w:t xml:space="preserve">, Generation?, Load?, deltas?, </w:t>
-      </w:r>
-      <w:proofErr w:type="spellStart"/>
+        <w:t xml:space="preserve">, </w:t>
+      </w:r>
+      <w:proofErr w:type="gramStart"/>
       <w:r>
         <w:rPr>
           <w:b/>
@@ -1513,9 +2059,9 @@
           <w:u w:val="single"/>
           <w:lang w:val="en-US"/>
         </w:rPr>
-        <w:t>fyllingsgrad</w:t>
-      </w:r>
-      <w:proofErr w:type="spellEnd"/>
+        <w:t>Generation?,</w:t>
+      </w:r>
+      <w:proofErr w:type="gramEnd"/>
       <w:r>
         <w:rPr>
           <w:b/>
@@ -1525,6 +2071,30 @@
           <w:u w:val="single"/>
           <w:lang w:val="en-US"/>
         </w:rPr>
+        <w:t xml:space="preserve"> Load?, deltas?, </w:t>
+      </w:r>
+      <w:proofErr w:type="spellStart"/>
+      <w:r>
+        <w:rPr>
+          <w:b/>
+          <w:bCs/>
+          <w:sz w:val="32"/>
+          <w:szCs w:val="32"/>
+          <w:u w:val="single"/>
+          <w:lang w:val="en-US"/>
+        </w:rPr>
+        <w:t>fyllingsgrad</w:t>
+      </w:r>
+      <w:proofErr w:type="spellEnd"/>
+      <w:r>
+        <w:rPr>
+          <w:b/>
+          <w:bCs/>
+          <w:sz w:val="32"/>
+          <w:szCs w:val="32"/>
+          <w:u w:val="single"/>
+          <w:lang w:val="en-US"/>
+        </w:rPr>
         <w:t>?</w:t>
       </w:r>
     </w:p>
@@ -1542,23 +2112,7 @@
           <w:bCs/>
           <w:lang w:val="en-US"/>
         </w:rPr>
-        <w:t xml:space="preserve">Using </w:t>
-      </w:r>
-      <w:r>
-        <w:rPr>
-          <w:b/>
-          <w:bCs/>
-          <w:lang w:val="en-US"/>
-        </w:rPr>
-        <w:t>RNN and LSTM</w:t>
-      </w:r>
-      <w:r>
-        <w:rPr>
-          <w:b/>
-          <w:bCs/>
-          <w:lang w:val="en-US"/>
-        </w:rPr>
-        <w:t>.</w:t>
+        <w:t>Using RNN and LSTM.</w:t>
       </w:r>
     </w:p>
     <w:p>
@@ -2456,7 +3010,7 @@
 </file>
 
 <file path=word/numbering.xml><?xml version="1.0" encoding="utf-8"?>
-<w:numbering xmlns:wpc="http://schemas.microsoft.com/office/word/2010/wordprocessingCanvas" xmlns:cx="http://schemas.microsoft.com/office/drawing/2014/chartex" xmlns:cx1="http://schemas.microsoft.com/office/drawing/2015/9/8/chartex" xmlns:cx2="http://schemas.microsoft.com/office/drawing/2015/10/21/chartex" xmlns:cx3="http://schemas.microsoft.com/office/drawing/2016/5/9/chartex" xmlns:cx4="http://schemas.microsoft.com/office/drawing/2016/5/10/chartex" xmlns:cx5="http://schemas.microsoft.com/office/drawing/2016/5/11/chartex" xmlns:cx6="http://schemas.microsoft.com/office/drawing/2016/5/12/chartex" xmlns:cx7="http://schemas.microsoft.com/office/drawing/2016/5/13/chartex" xmlns:cx8="http://schemas.microsoft.com/office/drawing/2016/5/14/chartex" xmlns:mc="http://schemas.openxmlformats.org/markup-compatibility/2006" xmlns:aink="http://schemas.microsoft.com/office/drawing/2016/ink" xmlns:am3d="http://schemas.microsoft.com/office/drawing/2017/model3d" xmlns:o="urn:schemas-microsoft-com:office:office" xmlns:r="http://schemas.openxmlformats.org/officeDocument/2006/relationships" xmlns:m="http://schemas.openxmlformats.org/officeDocument/2006/math" xmlns:v="urn:schemas-microsoft-com:vml" xmlns:wp14="http://schemas.microsoft.com/office/word/2010/wordprocessingDrawing" xmlns:wp="http://schemas.openxmlformats.org/drawingml/2006/wordprocessingDrawing" xmlns:w10="urn:schemas-microsoft-com:office:word" xmlns:w="http://schemas.openxmlformats.org/wordprocessingml/2006/main" xmlns:w14="http://schemas.microsoft.com/office/word/2010/wordml" xmlns:w15="http://schemas.microsoft.com/office/word/2012/wordml" xmlns:w16cex="http://schemas.microsoft.com/office/word/2018/wordml/cex" xmlns:w16cid="http://schemas.microsoft.com/office/word/2016/wordml/cid" xmlns:w16="http://schemas.microsoft.com/office/word/2018/wordml" xmlns:w16se="http://schemas.microsoft.com/office/word/2015/wordml/symex" xmlns:wpg="http://schemas.microsoft.com/office/word/2010/wordprocessingGroup" xmlns:wpi="http://schemas.microsoft.com/office/word/2010/wordprocessingInk" xmlns:wne="http://schemas.microsoft.com/office/word/2006/wordml" xmlns:wps="http://schemas.microsoft.com/office/word/2010/wordprocessingShape" mc:Ignorable="w14 w15 w16se w16cid w16 w16cex wp14">
+<w:numbering xmlns:wpc="http://schemas.microsoft.com/office/word/2010/wordprocessingCanvas" xmlns:cx="http://schemas.microsoft.com/office/drawing/2014/chartex" xmlns:cx1="http://schemas.microsoft.com/office/drawing/2015/9/8/chartex" xmlns:cx2="http://schemas.microsoft.com/office/drawing/2015/10/21/chartex" xmlns:cx3="http://schemas.microsoft.com/office/drawing/2016/5/9/chartex" xmlns:cx4="http://schemas.microsoft.com/office/drawing/2016/5/10/chartex" xmlns:cx5="http://schemas.microsoft.com/office/drawing/2016/5/11/chartex" xmlns:cx6="http://schemas.microsoft.com/office/drawing/2016/5/12/chartex" xmlns:cx7="http://schemas.microsoft.com/office/drawing/2016/5/13/chartex" xmlns:cx8="http://schemas.microsoft.com/office/drawing/2016/5/14/chartex" xmlns:mc="http://schemas.openxmlformats.org/markup-compatibility/2006" xmlns:aink="http://schemas.microsoft.com/office/drawing/2016/ink" xmlns:am3d="http://schemas.microsoft.com/office/drawing/2017/model3d" xmlns:o="urn:schemas-microsoft-com:office:office" xmlns:r="http://schemas.openxmlformats.org/officeDocument/2006/relationships" xmlns:m="http://schemas.openxmlformats.org/officeDocument/2006/math" xmlns:v="urn:schemas-microsoft-com:vml" xmlns:wp14="http://schemas.microsoft.com/office/word/2010/wordprocessingDrawing" xmlns:wp="http://schemas.openxmlformats.org/drawingml/2006/wordprocessingDrawing" xmlns:w10="urn:schemas-microsoft-com:office:word" xmlns:w="http://schemas.openxmlformats.org/wordprocessingml/2006/main" xmlns:w14="http://schemas.microsoft.com/office/word/2010/wordml" xmlns:w15="http://schemas.microsoft.com/office/word/2012/wordml" xmlns:w16cex="http://schemas.microsoft.com/office/word/2018/wordml/cex" xmlns:w16cid="http://schemas.microsoft.com/office/word/2016/wordml/cid" xmlns:w16="http://schemas.microsoft.com/office/word/2018/wordml" xmlns:w16sdtdh="http://schemas.microsoft.com/office/word/2020/wordml/sdtdatahash" xmlns:w16se="http://schemas.microsoft.com/office/word/2015/wordml/symex" xmlns:wpg="http://schemas.microsoft.com/office/word/2010/wordprocessingGroup" xmlns:wpi="http://schemas.microsoft.com/office/word/2010/wordprocessingInk" xmlns:wne="http://schemas.microsoft.com/office/word/2006/wordml" xmlns:wps="http://schemas.microsoft.com/office/word/2010/wordprocessingShape" mc:Ignorable="w14 w15 w16se w16cid w16 w16cex w16sdtdh wp14">
   <w:abstractNum w:abstractNumId="0" w15:restartNumberingAfterBreak="0">
     <w:nsid w:val="29112E2E"/>
     <w:multiLevelType w:val="hybridMultilevel"/>
@@ -2683,17 +3237,249 @@
       </w:rPr>
     </w:lvl>
   </w:abstractNum>
+  <w:abstractNum w:abstractNumId="2" w15:restartNumberingAfterBreak="0">
+    <w:nsid w:val="508A7EDF"/>
+    <w:multiLevelType w:val="hybridMultilevel"/>
+    <w:tmpl w:val="F93407D8"/>
+    <w:lvl w:ilvl="0" w:tplc="08090001">
+      <w:start w:val="1"/>
+      <w:numFmt w:val="bullet"/>
+      <w:lvlText w:val=""/>
+      <w:lvlJc w:val="left"/>
+      <w:pPr>
+        <w:ind w:left="720" w:hanging="360"/>
+      </w:pPr>
+      <w:rPr>
+        <w:rFonts w:ascii="Symbol" w:hAnsi="Symbol" w:hint="default"/>
+      </w:rPr>
+    </w:lvl>
+    <w:lvl w:ilvl="1" w:tplc="08090003">
+      <w:start w:val="1"/>
+      <w:numFmt w:val="bullet"/>
+      <w:lvlText w:val="o"/>
+      <w:lvlJc w:val="left"/>
+      <w:pPr>
+        <w:ind w:left="1440" w:hanging="360"/>
+      </w:pPr>
+      <w:rPr>
+        <w:rFonts w:ascii="Courier New" w:hAnsi="Courier New" w:cs="Courier New" w:hint="default"/>
+      </w:rPr>
+    </w:lvl>
+    <w:lvl w:ilvl="2" w:tplc="08090005" w:tentative="1">
+      <w:start w:val="1"/>
+      <w:numFmt w:val="bullet"/>
+      <w:lvlText w:val=""/>
+      <w:lvlJc w:val="left"/>
+      <w:pPr>
+        <w:ind w:left="2160" w:hanging="360"/>
+      </w:pPr>
+      <w:rPr>
+        <w:rFonts w:ascii="Wingdings" w:hAnsi="Wingdings" w:hint="default"/>
+      </w:rPr>
+    </w:lvl>
+    <w:lvl w:ilvl="3" w:tplc="08090001" w:tentative="1">
+      <w:start w:val="1"/>
+      <w:numFmt w:val="bullet"/>
+      <w:lvlText w:val=""/>
+      <w:lvlJc w:val="left"/>
+      <w:pPr>
+        <w:ind w:left="2880" w:hanging="360"/>
+      </w:pPr>
+      <w:rPr>
+        <w:rFonts w:ascii="Symbol" w:hAnsi="Symbol" w:hint="default"/>
+      </w:rPr>
+    </w:lvl>
+    <w:lvl w:ilvl="4" w:tplc="08090003" w:tentative="1">
+      <w:start w:val="1"/>
+      <w:numFmt w:val="bullet"/>
+      <w:lvlText w:val="o"/>
+      <w:lvlJc w:val="left"/>
+      <w:pPr>
+        <w:ind w:left="3600" w:hanging="360"/>
+      </w:pPr>
+      <w:rPr>
+        <w:rFonts w:ascii="Courier New" w:hAnsi="Courier New" w:cs="Courier New" w:hint="default"/>
+      </w:rPr>
+    </w:lvl>
+    <w:lvl w:ilvl="5" w:tplc="08090005" w:tentative="1">
+      <w:start w:val="1"/>
+      <w:numFmt w:val="bullet"/>
+      <w:lvlText w:val=""/>
+      <w:lvlJc w:val="left"/>
+      <w:pPr>
+        <w:ind w:left="4320" w:hanging="360"/>
+      </w:pPr>
+      <w:rPr>
+        <w:rFonts w:ascii="Wingdings" w:hAnsi="Wingdings" w:hint="default"/>
+      </w:rPr>
+    </w:lvl>
+    <w:lvl w:ilvl="6" w:tplc="08090001" w:tentative="1">
+      <w:start w:val="1"/>
+      <w:numFmt w:val="bullet"/>
+      <w:lvlText w:val=""/>
+      <w:lvlJc w:val="left"/>
+      <w:pPr>
+        <w:ind w:left="5040" w:hanging="360"/>
+      </w:pPr>
+      <w:rPr>
+        <w:rFonts w:ascii="Symbol" w:hAnsi="Symbol" w:hint="default"/>
+      </w:rPr>
+    </w:lvl>
+    <w:lvl w:ilvl="7" w:tplc="08090003" w:tentative="1">
+      <w:start w:val="1"/>
+      <w:numFmt w:val="bullet"/>
+      <w:lvlText w:val="o"/>
+      <w:lvlJc w:val="left"/>
+      <w:pPr>
+        <w:ind w:left="5760" w:hanging="360"/>
+      </w:pPr>
+      <w:rPr>
+        <w:rFonts w:ascii="Courier New" w:hAnsi="Courier New" w:cs="Courier New" w:hint="default"/>
+      </w:rPr>
+    </w:lvl>
+    <w:lvl w:ilvl="8" w:tplc="08090005" w:tentative="1">
+      <w:start w:val="1"/>
+      <w:numFmt w:val="bullet"/>
+      <w:lvlText w:val=""/>
+      <w:lvlJc w:val="left"/>
+      <w:pPr>
+        <w:ind w:left="6480" w:hanging="360"/>
+      </w:pPr>
+      <w:rPr>
+        <w:rFonts w:ascii="Wingdings" w:hAnsi="Wingdings" w:hint="default"/>
+      </w:rPr>
+    </w:lvl>
+  </w:abstractNum>
+  <w:abstractNum w:abstractNumId="3" w15:restartNumberingAfterBreak="0">
+    <w:nsid w:val="761678B3"/>
+    <w:multiLevelType w:val="hybridMultilevel"/>
+    <w:tmpl w:val="7D2A5480"/>
+    <w:lvl w:ilvl="0" w:tplc="08090001">
+      <w:start w:val="1"/>
+      <w:numFmt w:val="bullet"/>
+      <w:lvlText w:val=""/>
+      <w:lvlJc w:val="left"/>
+      <w:pPr>
+        <w:ind w:left="720" w:hanging="360"/>
+      </w:pPr>
+      <w:rPr>
+        <w:rFonts w:ascii="Symbol" w:hAnsi="Symbol" w:hint="default"/>
+      </w:rPr>
+    </w:lvl>
+    <w:lvl w:ilvl="1" w:tplc="08090003">
+      <w:start w:val="1"/>
+      <w:numFmt w:val="bullet"/>
+      <w:lvlText w:val="o"/>
+      <w:lvlJc w:val="left"/>
+      <w:pPr>
+        <w:ind w:left="1440" w:hanging="360"/>
+      </w:pPr>
+      <w:rPr>
+        <w:rFonts w:ascii="Courier New" w:hAnsi="Courier New" w:cs="Courier New" w:hint="default"/>
+      </w:rPr>
+    </w:lvl>
+    <w:lvl w:ilvl="2" w:tplc="08090005" w:tentative="1">
+      <w:start w:val="1"/>
+      <w:numFmt w:val="bullet"/>
+      <w:lvlText w:val=""/>
+      <w:lvlJc w:val="left"/>
+      <w:pPr>
+        <w:ind w:left="2160" w:hanging="360"/>
+      </w:pPr>
+      <w:rPr>
+        <w:rFonts w:ascii="Wingdings" w:hAnsi="Wingdings" w:hint="default"/>
+      </w:rPr>
+    </w:lvl>
+    <w:lvl w:ilvl="3" w:tplc="08090001" w:tentative="1">
+      <w:start w:val="1"/>
+      <w:numFmt w:val="bullet"/>
+      <w:lvlText w:val=""/>
+      <w:lvlJc w:val="left"/>
+      <w:pPr>
+        <w:ind w:left="2880" w:hanging="360"/>
+      </w:pPr>
+      <w:rPr>
+        <w:rFonts w:ascii="Symbol" w:hAnsi="Symbol" w:hint="default"/>
+      </w:rPr>
+    </w:lvl>
+    <w:lvl w:ilvl="4" w:tplc="08090003" w:tentative="1">
+      <w:start w:val="1"/>
+      <w:numFmt w:val="bullet"/>
+      <w:lvlText w:val="o"/>
+      <w:lvlJc w:val="left"/>
+      <w:pPr>
+        <w:ind w:left="3600" w:hanging="360"/>
+      </w:pPr>
+      <w:rPr>
+        <w:rFonts w:ascii="Courier New" w:hAnsi="Courier New" w:cs="Courier New" w:hint="default"/>
+      </w:rPr>
+    </w:lvl>
+    <w:lvl w:ilvl="5" w:tplc="08090005" w:tentative="1">
+      <w:start w:val="1"/>
+      <w:numFmt w:val="bullet"/>
+      <w:lvlText w:val=""/>
+      <w:lvlJc w:val="left"/>
+      <w:pPr>
+        <w:ind w:left="4320" w:hanging="360"/>
+      </w:pPr>
+      <w:rPr>
+        <w:rFonts w:ascii="Wingdings" w:hAnsi="Wingdings" w:hint="default"/>
+      </w:rPr>
+    </w:lvl>
+    <w:lvl w:ilvl="6" w:tplc="08090001" w:tentative="1">
+      <w:start w:val="1"/>
+      <w:numFmt w:val="bullet"/>
+      <w:lvlText w:val=""/>
+      <w:lvlJc w:val="left"/>
+      <w:pPr>
+        <w:ind w:left="5040" w:hanging="360"/>
+      </w:pPr>
+      <w:rPr>
+        <w:rFonts w:ascii="Symbol" w:hAnsi="Symbol" w:hint="default"/>
+      </w:rPr>
+    </w:lvl>
+    <w:lvl w:ilvl="7" w:tplc="08090003" w:tentative="1">
+      <w:start w:val="1"/>
+      <w:numFmt w:val="bullet"/>
+      <w:lvlText w:val="o"/>
+      <w:lvlJc w:val="left"/>
+      <w:pPr>
+        <w:ind w:left="5760" w:hanging="360"/>
+      </w:pPr>
+      <w:rPr>
+        <w:rFonts w:ascii="Courier New" w:hAnsi="Courier New" w:cs="Courier New" w:hint="default"/>
+      </w:rPr>
+    </w:lvl>
+    <w:lvl w:ilvl="8" w:tplc="08090005" w:tentative="1">
+      <w:start w:val="1"/>
+      <w:numFmt w:val="bullet"/>
+      <w:lvlText w:val=""/>
+      <w:lvlJc w:val="left"/>
+      <w:pPr>
+        <w:ind w:left="6480" w:hanging="360"/>
+      </w:pPr>
+      <w:rPr>
+        <w:rFonts w:ascii="Wingdings" w:hAnsi="Wingdings" w:hint="default"/>
+      </w:rPr>
+    </w:lvl>
+  </w:abstractNum>
   <w:num w:numId="1">
     <w:abstractNumId w:val="1"/>
   </w:num>
   <w:num w:numId="2">
     <w:abstractNumId w:val="0"/>
   </w:num>
+  <w:num w:numId="3">
+    <w:abstractNumId w:val="3"/>
+  </w:num>
+  <w:num w:numId="4">
+    <w:abstractNumId w:val="2"/>
+  </w:num>
 </w:numbering>
 </file>
 
 <file path=word/styles.xml><?xml version="1.0" encoding="utf-8"?>
-<w:styles xmlns:mc="http://schemas.openxmlformats.org/markup-compatibility/2006" xmlns:r="http://schemas.openxmlformats.org/officeDocument/2006/relationships" xmlns:w="http://schemas.openxmlformats.org/wordprocessingml/2006/main" xmlns:w14="http://schemas.microsoft.com/office/word/2010/wordml" xmlns:w15="http://schemas.microsoft.com/office/word/2012/wordml" xmlns:w16cex="http://schemas.microsoft.com/office/word/2018/wordml/cex" xmlns:w16cid="http://schemas.microsoft.com/office/word/2016/wordml/cid" xmlns:w16="http://schemas.microsoft.com/office/word/2018/wordml" xmlns:w16se="http://schemas.microsoft.com/office/word/2015/wordml/symex" mc:Ignorable="w14 w15 w16se w16cid w16 w16cex">
+<w:styles xmlns:mc="http://schemas.openxmlformats.org/markup-compatibility/2006" xmlns:r="http://schemas.openxmlformats.org/officeDocument/2006/relationships" xmlns:w="http://schemas.openxmlformats.org/wordprocessingml/2006/main" xmlns:w14="http://schemas.microsoft.com/office/word/2010/wordml" xmlns:w15="http://schemas.microsoft.com/office/word/2012/wordml" xmlns:w16cex="http://schemas.microsoft.com/office/word/2018/wordml/cex" xmlns:w16cid="http://schemas.microsoft.com/office/word/2016/wordml/cid" xmlns:w16="http://schemas.microsoft.com/office/word/2018/wordml" xmlns:w16sdtdh="http://schemas.microsoft.com/office/word/2020/wordml/sdtdatahash" xmlns:w16se="http://schemas.microsoft.com/office/word/2015/wordml/symex" mc:Ignorable="w14 w15 w16se w16cid w16 w16cex w16sdtdh">
   <w:docDefaults>
     <w:rPrDefault>
       <w:rPr>

</xml_diff>